<commit_message>
Mise à jour Bataille Navale
</commit_message>
<xml_diff>
--- a/Documentation Bataille Navale.docx
+++ b/Documentation Bataille Navale.docx
@@ -601,7 +601,11 @@
     <w:sdt>
       <w:sdtPr>
         <w:rPr>
-          <w:lang w:val="fr-FR"/>
+          <w:rFonts w:ascii="Arial" w:eastAsia="Times New Roman" w:hAnsi="Arial" w:cs="Times New Roman"/>
+          <w:color w:val="auto"/>
+          <w:sz w:val="24"/>
+          <w:szCs w:val="20"/>
+          <w:lang w:val="fr-FR" w:eastAsia="fr-FR"/>
         </w:rPr>
         <w:id w:val="-625770070"/>
         <w:docPartObj>
@@ -611,13 +615,8 @@
       </w:sdtPr>
       <w:sdtEndPr>
         <w:rPr>
-          <w:rFonts w:ascii="Arial" w:eastAsia="Times New Roman" w:hAnsi="Arial" w:cs="Times New Roman"/>
           <w:b/>
           <w:bCs/>
-          <w:color w:val="auto"/>
-          <w:sz w:val="24"/>
-          <w:szCs w:val="20"/>
-          <w:lang w:eastAsia="fr-FR"/>
         </w:rPr>
       </w:sdtEndPr>
       <w:sdtContent>
@@ -2980,54 +2979,40 @@
         <w:pStyle w:val="Help"/>
       </w:pPr>
       <w:r>
-        <w:t xml:space="preserve">Ce </w:t>
-      </w:r>
-      <w:r>
-        <w:t>chapitre</w:t>
-      </w:r>
-      <w:r>
-        <w:t xml:space="preserve"> </w:t>
-      </w:r>
-      <w:r>
-        <w:t>décri</w:t>
-      </w:r>
-      <w:r>
-        <w:t>t</w:t>
-      </w:r>
-      <w:r>
-        <w:t xml:space="preserve"> brièvement le projet,</w:t>
-      </w:r>
-      <w:r>
-        <w:t xml:space="preserve"> le cadre dans lequel il est réalisé,</w:t>
-      </w:r>
-      <w:r>
-        <w:t xml:space="preserve"> les raisons de ce choix et ce qu'il peut apporter à l'élève ou à l'école. </w:t>
-      </w:r>
-      <w:r>
-        <w:t>Il n'est pas nécessaire de rentrer dans les détails (ceux-ci seront abordés plus loin) mais cela doit être aussi clair et complet que possible</w:t>
-      </w:r>
-      <w:r>
-        <w:t xml:space="preserve">. </w:t>
-      </w:r>
-      <w:r>
-        <w:t>Ce chapitre contient également l'inventaire et la description des travaux qui auraient déjà été effectué</w:t>
-      </w:r>
-      <w:r>
-        <w:t>s</w:t>
-      </w:r>
-      <w:r>
-        <w:t xml:space="preserve"> pour ce projet.</w:t>
-      </w:r>
-    </w:p>
-    <w:p>
-      <w:pPr>
-        <w:pStyle w:val="Help"/>
-      </w:pPr>
-      <w:r>
-        <w:t xml:space="preserve">Ces éléments peuvent être repris </w:t>
-      </w:r>
-      <w:r>
-        <w:t>de la fiche signalétique</w:t>
+        <w:rPr>
+          <w:i w:val="0"/>
+          <w:color w:val="000000" w:themeColor="text1"/>
+          <w14:textOutline w14:w="0" w14:cap="flat" w14:cmpd="sng" w14:algn="ctr">
+            <w14:noFill/>
+            <w14:prstDash w14:val="solid"/>
+            <w14:round/>
+          </w14:textOutline>
+        </w:rPr>
+        <w:t>La bataille navale est un projet qui met ensemble deux mo</w:t>
+      </w:r>
+      <w:r>
+        <w:rPr>
+          <w:i w:val="0"/>
+          <w:color w:val="000000" w:themeColor="text1"/>
+          <w14:textOutline w14:w="0" w14:cap="flat" w14:cmpd="sng" w14:algn="ctr">
+            <w14:noFill/>
+            <w14:prstDash w14:val="solid"/>
+            <w14:round/>
+          </w14:textOutline>
+        </w:rPr>
+        <w:t xml:space="preserve">dules (ICT-431 et MA-20), le ICT-431 consiste à apprendre à s’organiser dans la réalisation d’un projet et le MA-20 consiste à faire une bataille navale où </w:t>
+      </w:r>
+      <w:r>
+        <w:rPr>
+          <w:i w:val="0"/>
+          <w:color w:val="000000" w:themeColor="text1"/>
+          <w14:textOutline w14:w="0" w14:cap="flat" w14:cmpd="sng" w14:algn="ctr">
+            <w14:noFill/>
+            <w14:prstDash w14:val="solid"/>
+            <w14:round/>
+          </w14:textOutline>
+        </w:rPr>
+        <w:t>on devrait être capable d’afficher une grille de bataille navale, placer des bateaux et pouvoir jouer.</w:t>
       </w:r>
     </w:p>
     <w:p>
@@ -3058,7 +3043,6 @@
           <w:color w:val="auto"/>
         </w:rPr>
       </w:pPr>
-      <w:bookmarkStart w:id="6" w:name="_GoBack"/>
       <w:r>
         <w:rPr>
           <w:i w:val="0"/>
@@ -3074,7 +3058,6 @@
         <w:t> :</w:t>
       </w:r>
     </w:p>
-    <w:bookmarkEnd w:id="6"/>
     <w:p>
       <w:pPr>
         <w:pStyle w:val="Help"/>
@@ -3107,25 +3090,7 @@
             <w:color w:val="auto"/>
             <w:u w:val="none"/>
           </w:rPr>
-          <w:t>tiago.sant</w:t>
-        </w:r>
-        <w:r>
-          <w:rPr>
-            <w:rStyle w:val="Lienhypertexte"/>
-            <w:i w:val="0"/>
-            <w:color w:val="auto"/>
-            <w:u w:val="none"/>
-          </w:rPr>
-          <w:t>o</w:t>
-        </w:r>
-        <w:r>
-          <w:rPr>
-            <w:rStyle w:val="Lienhypertexte"/>
-            <w:i w:val="0"/>
-            <w:color w:val="auto"/>
-            <w:u w:val="none"/>
-          </w:rPr>
-          <w:t>s@cpnv.ch</w:t>
+          <w:t>tiago.santos@cpnv.ch</w:t>
         </w:r>
       </w:hyperlink>
       <w:r>
@@ -3228,27 +3193,7 @@
             <w:u w:val="none"/>
             <w:lang w:val="fr-CH"/>
           </w:rPr>
-          <w:t>Pascal.BENZ</w:t>
-        </w:r>
-        <w:r>
-          <w:rPr>
-            <w:rStyle w:val="Lienhypertexte"/>
-            <w:i w:val="0"/>
-            <w:color w:val="auto"/>
-            <w:u w:val="none"/>
-            <w:lang w:val="fr-CH"/>
-          </w:rPr>
-          <w:t>O</w:t>
-        </w:r>
-        <w:r>
-          <w:rPr>
-            <w:rStyle w:val="Lienhypertexte"/>
-            <w:i w:val="0"/>
-            <w:color w:val="auto"/>
-            <w:u w:val="none"/>
-            <w:lang w:val="fr-CH"/>
-          </w:rPr>
-          <w:t>NANA@cpnv.ch</w:t>
+          <w:t>Pascal.BENZONANA@cpnv.ch</w:t>
         </w:r>
       </w:hyperlink>
       <w:r>
@@ -3412,259 +3357,14 @@
     </w:p>
     <w:p>
       <w:pPr>
-        <w:pStyle w:val="Help"/>
-      </w:pPr>
-      <w:r>
-        <w:t>Exemple :</w:t>
-      </w:r>
-    </w:p>
-    <w:p>
-      <w:pPr>
-        <w:pStyle w:val="Help"/>
-      </w:pPr>
-    </w:p>
-    <w:tbl>
-      <w:tblPr>
-        <w:tblW w:w="0" w:type="auto"/>
-        <w:tblBorders>
-          <w:top w:val="single" w:sz="4" w:space="0" w:color="auto"/>
-          <w:left w:val="single" w:sz="4" w:space="0" w:color="auto"/>
-          <w:bottom w:val="single" w:sz="4" w:space="0" w:color="auto"/>
-          <w:right w:val="single" w:sz="4" w:space="0" w:color="auto"/>
-          <w:insideH w:val="single" w:sz="4" w:space="0" w:color="auto"/>
-          <w:insideV w:val="single" w:sz="4" w:space="0" w:color="auto"/>
-        </w:tblBorders>
-        <w:tblLook w:val="01E0" w:firstRow="1" w:lastRow="1" w:firstColumn="1" w:lastColumn="1" w:noHBand="0" w:noVBand="0"/>
-      </w:tblPr>
-      <w:tblGrid>
-        <w:gridCol w:w="3036"/>
-        <w:gridCol w:w="3012"/>
-        <w:gridCol w:w="3012"/>
-      </w:tblGrid>
-      <w:tr>
-        <w:tc>
-          <w:tcPr>
-            <w:tcW w:w="3070" w:type="dxa"/>
-          </w:tcPr>
-          <w:p>
-            <w:pPr>
-              <w:pStyle w:val="Help"/>
-            </w:pPr>
-          </w:p>
-        </w:tc>
-        <w:tc>
-          <w:tcPr>
-            <w:tcW w:w="3070" w:type="dxa"/>
-          </w:tcPr>
-          <w:p>
-            <w:pPr>
-              <w:pStyle w:val="Help"/>
-            </w:pPr>
-            <w:proofErr w:type="spellStart"/>
-            <w:r>
-              <w:t>Eleve</w:t>
-            </w:r>
-            <w:proofErr w:type="spellEnd"/>
-            <w:r>
-              <w:t xml:space="preserve"> 1</w:t>
-            </w:r>
-          </w:p>
-        </w:tc>
-        <w:tc>
-          <w:tcPr>
-            <w:tcW w:w="3070" w:type="dxa"/>
-          </w:tcPr>
-          <w:p>
-            <w:pPr>
-              <w:pStyle w:val="Help"/>
-            </w:pPr>
-            <w:proofErr w:type="spellStart"/>
-            <w:r>
-              <w:t>Eleve</w:t>
-            </w:r>
-            <w:proofErr w:type="spellEnd"/>
-            <w:r>
-              <w:t xml:space="preserve"> 2</w:t>
-            </w:r>
-          </w:p>
-        </w:tc>
-      </w:tr>
-      <w:tr>
-        <w:tc>
-          <w:tcPr>
-            <w:tcW w:w="3070" w:type="dxa"/>
-          </w:tcPr>
-          <w:p>
-            <w:pPr>
-              <w:pStyle w:val="Help"/>
-            </w:pPr>
-            <w:r>
-              <w:t>Partie administration</w:t>
-            </w:r>
-          </w:p>
-        </w:tc>
-        <w:tc>
-          <w:tcPr>
-            <w:tcW w:w="3070" w:type="dxa"/>
-          </w:tcPr>
-          <w:p>
-            <w:pPr>
-              <w:pStyle w:val="Help"/>
-            </w:pPr>
-            <w:r>
-              <w:t>X</w:t>
-            </w:r>
-          </w:p>
-        </w:tc>
-        <w:tc>
-          <w:tcPr>
-            <w:tcW w:w="3070" w:type="dxa"/>
-          </w:tcPr>
-          <w:p>
-            <w:pPr>
-              <w:pStyle w:val="Help"/>
-            </w:pPr>
-          </w:p>
-        </w:tc>
-      </w:tr>
-      <w:tr>
-        <w:tc>
-          <w:tcPr>
-            <w:tcW w:w="3070" w:type="dxa"/>
-          </w:tcPr>
-          <w:p>
-            <w:pPr>
-              <w:pStyle w:val="Help"/>
-            </w:pPr>
-            <w:r>
-              <w:t>Partie client</w:t>
-            </w:r>
-          </w:p>
-        </w:tc>
-        <w:tc>
-          <w:tcPr>
-            <w:tcW w:w="3070" w:type="dxa"/>
-          </w:tcPr>
-          <w:p>
-            <w:pPr>
-              <w:pStyle w:val="Help"/>
-            </w:pPr>
-          </w:p>
-        </w:tc>
-        <w:tc>
-          <w:tcPr>
-            <w:tcW w:w="3070" w:type="dxa"/>
-          </w:tcPr>
-          <w:p>
-            <w:pPr>
-              <w:pStyle w:val="Help"/>
-            </w:pPr>
-            <w:r>
-              <w:t>X</w:t>
-            </w:r>
-          </w:p>
-        </w:tc>
-      </w:tr>
-      <w:tr>
-        <w:tc>
-          <w:tcPr>
-            <w:tcW w:w="3070" w:type="dxa"/>
-          </w:tcPr>
-          <w:p>
-            <w:pPr>
-              <w:pStyle w:val="Help"/>
-            </w:pPr>
-            <w:r>
-              <w:t>…</w:t>
-            </w:r>
-          </w:p>
-        </w:tc>
-        <w:tc>
-          <w:tcPr>
-            <w:tcW w:w="3070" w:type="dxa"/>
-          </w:tcPr>
-          <w:p>
-            <w:pPr>
-              <w:pStyle w:val="Help"/>
-            </w:pPr>
-          </w:p>
-        </w:tc>
-        <w:tc>
-          <w:tcPr>
-            <w:tcW w:w="3070" w:type="dxa"/>
-          </w:tcPr>
-          <w:p>
-            <w:pPr>
-              <w:pStyle w:val="Help"/>
-            </w:pPr>
-          </w:p>
-        </w:tc>
-      </w:tr>
-      <w:tr>
-        <w:tc>
-          <w:tcPr>
-            <w:tcW w:w="3070" w:type="dxa"/>
-          </w:tcPr>
-          <w:p>
-            <w:pPr>
-              <w:pStyle w:val="Help"/>
-            </w:pPr>
-            <w:r>
-              <w:t>Maintenance Planning</w:t>
-            </w:r>
-          </w:p>
-        </w:tc>
-        <w:tc>
-          <w:tcPr>
-            <w:tcW w:w="3070" w:type="dxa"/>
-          </w:tcPr>
-          <w:p>
-            <w:pPr>
-              <w:pStyle w:val="Help"/>
-            </w:pPr>
-          </w:p>
-        </w:tc>
-        <w:tc>
-          <w:tcPr>
-            <w:tcW w:w="3070" w:type="dxa"/>
-          </w:tcPr>
-          <w:p>
-            <w:pPr>
-              <w:pStyle w:val="Help"/>
-            </w:pPr>
-            <w:r>
-              <w:t>X</w:t>
-            </w:r>
-          </w:p>
-        </w:tc>
-      </w:tr>
-    </w:tbl>
-    <w:p>
-      <w:pPr>
-        <w:pStyle w:val="Help"/>
-      </w:pPr>
-    </w:p>
-    <w:p>
-      <w:pPr>
-        <w:pStyle w:val="Help"/>
-      </w:pPr>
-      <w:r>
-        <w:t xml:space="preserve">Ces éléments peuvent être repris </w:t>
-      </w:r>
-      <w:r>
-        <w:t>de la fiche signalétique</w:t>
-      </w:r>
-    </w:p>
-    <w:p>
-      <w:pPr>
         <w:pStyle w:val="Titre2"/>
         <w:rPr>
           <w:i w:val="0"/>
           <w:iCs/>
         </w:rPr>
       </w:pPr>
-      <w:bookmarkStart w:id="7" w:name="_Toc2333850"/>
-      <w:bookmarkStart w:id="8" w:name="_Toc4746178"/>
+      <w:bookmarkStart w:id="6" w:name="_Toc2333850"/>
+      <w:bookmarkStart w:id="7" w:name="_Toc4746178"/>
       <w:r>
         <w:rPr>
           <w:i w:val="0"/>
@@ -3672,8 +3372,8 @@
         </w:rPr>
         <w:t>Objectifs</w:t>
       </w:r>
+      <w:bookmarkEnd w:id="6"/>
       <w:bookmarkEnd w:id="7"/>
-      <w:bookmarkEnd w:id="8"/>
     </w:p>
     <w:p>
       <w:pPr>
@@ -3688,7 +3388,6 @@
     <w:p>
       <w:pPr>
         <w:pStyle w:val="Help"/>
-        <w:ind w:left="709"/>
         <w:rPr>
           <w:i w:val="0"/>
           <w:color w:val="auto"/>
@@ -3699,13 +3398,12 @@
           <w:i w:val="0"/>
           <w:color w:val="auto"/>
         </w:rPr>
-        <w:t xml:space="preserve">Dans le menu, il doit avoir une option « Jouer », « Quitter », « Aide » et </w:t>
+        <w:t>Dans le menu, il doit avoir une option « Jouer », « Quitter », « Aide » et</w:t>
       </w:r>
     </w:p>
     <w:p>
       <w:pPr>
         <w:pStyle w:val="Help"/>
-        <w:ind w:left="709"/>
         <w:rPr>
           <w:i w:val="0"/>
           <w:color w:val="auto"/>
@@ -3722,8 +3420,6 @@
     <w:p>
       <w:pPr>
         <w:pStyle w:val="Help"/>
-        <w:ind w:left="709"/>
-        <w:jc w:val="both"/>
         <w:rPr>
           <w:i w:val="0"/>
           <w:color w:val="auto"/>
@@ -3740,8 +3436,6 @@
     <w:p>
       <w:pPr>
         <w:pStyle w:val="Help"/>
-        <w:ind w:left="709"/>
-        <w:jc w:val="both"/>
         <w:rPr>
           <w:i w:val="0"/>
           <w:color w:val="auto"/>
@@ -3841,8 +3535,8 @@
           <w:iCs/>
         </w:rPr>
       </w:pPr>
-      <w:bookmarkStart w:id="9" w:name="_Toc2333851"/>
-      <w:bookmarkStart w:id="10" w:name="_Toc4746179"/>
+      <w:bookmarkStart w:id="8" w:name="_Toc2333851"/>
+      <w:bookmarkStart w:id="9" w:name="_Toc4746179"/>
       <w:r>
         <w:rPr>
           <w:i w:val="0"/>
@@ -3857,36 +3551,122 @@
         </w:rPr>
         <w:t xml:space="preserve"> initiale</w:t>
       </w:r>
+      <w:bookmarkEnd w:id="8"/>
       <w:bookmarkEnd w:id="9"/>
+    </w:p>
+    <w:p>
+      <w:pPr>
+        <w:pStyle w:val="Help"/>
+      </w:pPr>
+    </w:p>
+    <w:p>
+      <w:pPr>
+        <w:pStyle w:val="Help"/>
+        <w:rPr>
+          <w:i w:val="0"/>
+          <w:color w:val="auto"/>
+        </w:rPr>
+      </w:pPr>
+      <w:r>
+        <w:rPr>
+          <w:i w:val="0"/>
+          <w:color w:val="auto"/>
+        </w:rPr>
+        <w:t>Date de début : 06</w:t>
+      </w:r>
+      <w:r>
+        <w:rPr>
+          <w:i w:val="0"/>
+          <w:color w:val="auto"/>
+        </w:rPr>
+        <w:t>.03.2019 Date de fin : 05.04.2019</w:t>
+      </w:r>
+    </w:p>
+    <w:p>
+      <w:pPr>
+        <w:pStyle w:val="Help"/>
+        <w:rPr>
+          <w:i w:val="0"/>
+          <w:color w:val="auto"/>
+        </w:rPr>
+      </w:pPr>
+      <w:r>
+        <w:rPr>
+          <w:i w:val="0"/>
+          <w:color w:val="auto"/>
+        </w:rPr>
+        <w:t>Étapes principales</w:t>
+      </w:r>
+      <w:r>
+        <w:rPr>
+          <w:i w:val="0"/>
+          <w:color w:val="auto"/>
+        </w:rPr>
+        <w:t xml:space="preserve"> : Construction des grilles de jeu et rendre le programme jouable. </w:t>
+      </w:r>
+      <w:r>
+        <w:rPr>
+          <w:i w:val="0"/>
+          <w:color w:val="auto"/>
+        </w:rPr>
+        <w:t xml:space="preserve"> </w:t>
+      </w:r>
+    </w:p>
+    <w:p>
+      <w:pPr>
+        <w:pStyle w:val="Help"/>
+      </w:pPr>
+    </w:p>
+    <w:p>
+      <w:pPr>
+        <w:pStyle w:val="Titre1"/>
+      </w:pPr>
+      <w:bookmarkStart w:id="10" w:name="_Toc2333852"/>
+      <w:bookmarkStart w:id="11" w:name="_Toc4746180"/>
+      <w:r>
+        <w:t>Analyse</w:t>
+      </w:r>
       <w:bookmarkEnd w:id="10"/>
-    </w:p>
+      <w:bookmarkEnd w:id="11"/>
+    </w:p>
+    <w:p/>
     <w:p>
       <w:pPr>
         <w:pStyle w:val="Help"/>
-      </w:pPr>
-      <w:r>
-        <w:t>P</w:t>
-      </w:r>
-      <w:r>
-        <w:t xml:space="preserve">lanification </w:t>
-      </w:r>
-      <w:r>
-        <w:t xml:space="preserve">très globale </w:t>
-      </w:r>
-      <w:r>
-        <w:t>du projet</w:t>
-      </w:r>
-      <w:r>
-        <w:t xml:space="preserve"> qui sera</w:t>
-      </w:r>
-      <w:r>
-        <w:t xml:space="preserve"> revue après l'</w:t>
-      </w:r>
-      <w:r>
-        <w:t>a</w:t>
-      </w:r>
-      <w:r>
-        <w:t xml:space="preserve">nalyse. </w:t>
+        <w:rPr>
+          <w:i w:val="0"/>
+          <w:color w:val="auto"/>
+        </w:rPr>
+      </w:pPr>
+      <w:bookmarkStart w:id="12" w:name="_Toc25553307"/>
+      <w:bookmarkStart w:id="13" w:name="_Toc71691011"/>
+      <w:r>
+        <w:rPr>
+          <w:i w:val="0"/>
+          <w:color w:val="auto"/>
+        </w:rPr>
+        <w:t>Dans ma bataille vous allez pouvoir choisir un</w:t>
+      </w:r>
+      <w:r>
+        <w:rPr>
+          <w:i w:val="0"/>
+          <w:color w:val="auto"/>
+        </w:rPr>
+        <w:t xml:space="preserve"> niveau de</w:t>
+      </w:r>
+      <w:r>
+        <w:rPr>
+          <w:i w:val="0"/>
+          <w:color w:val="auto"/>
+        </w:rPr>
+        <w:t xml:space="preserve"> difficulté et le programme </w:t>
+      </w:r>
+      <w:r>
+        <w:rPr>
+          <w:i w:val="0"/>
+          <w:color w:val="auto"/>
+        </w:rPr>
+        <w:t>s’adaptera au niveau de difficulté choisi.</w:t>
       </w:r>
     </w:p>
     <w:p>
@@ -3897,13 +3677,15 @@
           <w:color w:val="auto"/>
         </w:rPr>
       </w:pPr>
-      <w:r>
+    </w:p>
+    <w:p>
+      <w:pPr>
+        <w:pStyle w:val="Help"/>
         <w:rPr>
           <w:i w:val="0"/>
           <w:color w:val="auto"/>
         </w:rPr>
-        <w:t>Date de début : 13.03.2019 Date de fin : 05.04.2019</w:t>
-      </w:r>
+      </w:pPr>
     </w:p>
     <w:p>
       <w:pPr>
@@ -3913,94 +3695,44 @@
           <w:color w:val="auto"/>
         </w:rPr>
       </w:pPr>
-      <w:r>
+    </w:p>
+    <w:p>
+      <w:pPr>
+        <w:pStyle w:val="Help"/>
         <w:rPr>
           <w:i w:val="0"/>
           <w:color w:val="auto"/>
         </w:rPr>
-        <w:t>Étapes principales</w:t>
-      </w:r>
-      <w:r>
+      </w:pPr>
+    </w:p>
+    <w:p>
+      <w:pPr>
+        <w:pStyle w:val="Help"/>
         <w:rPr>
           <w:i w:val="0"/>
           <w:color w:val="auto"/>
         </w:rPr>
-        <w:t xml:space="preserve"> : Construction des grilles de jeu et rendre le programme jouable. </w:t>
-      </w:r>
-      <w:r>
+      </w:pPr>
+      <w:bookmarkStart w:id="14" w:name="_GoBack"/>
+      <w:bookmarkEnd w:id="14"/>
+    </w:p>
+    <w:p>
+      <w:pPr>
+        <w:pStyle w:val="Help"/>
         <w:rPr>
           <w:i w:val="0"/>
           <w:color w:val="auto"/>
         </w:rPr>
-        <w:t xml:space="preserve"> </w:t>
-      </w:r>
+      </w:pPr>
     </w:p>
     <w:p>
       <w:pPr>
         <w:pStyle w:val="Help"/>
-      </w:pPr>
-      <w:r>
-        <w:t xml:space="preserve">Ces éléments peuvent être repris </w:t>
-      </w:r>
-      <w:r>
-        <w:t>de la fiche signalétique</w:t>
-      </w:r>
-      <w:r>
-        <w:t xml:space="preserve"> ou du cahier des charges</w:t>
-      </w:r>
-    </w:p>
-    <w:p>
-      <w:pPr>
-        <w:pStyle w:val="Titre1"/>
-      </w:pPr>
-      <w:bookmarkStart w:id="11" w:name="_Toc2333852"/>
-      <w:bookmarkStart w:id="12" w:name="_Toc4746180"/>
-      <w:r>
-        <w:lastRenderedPageBreak/>
-        <w:t>Analyse</w:t>
-      </w:r>
-      <w:bookmarkEnd w:id="11"/>
-      <w:bookmarkEnd w:id="12"/>
-    </w:p>
-    <w:p/>
-    <w:p>
-      <w:pPr>
-        <w:pStyle w:val="Help"/>
         <w:rPr>
           <w:i w:val="0"/>
           <w:color w:val="auto"/>
         </w:rPr>
       </w:pPr>
-      <w:bookmarkStart w:id="13" w:name="_Toc25553307"/>
-      <w:bookmarkStart w:id="14" w:name="_Toc71691011"/>
-      <w:r>
-        <w:rPr>
-          <w:i w:val="0"/>
-          <w:color w:val="auto"/>
-        </w:rPr>
-        <w:t>Dans ma bataille vous allez pouvoir choisir un</w:t>
-      </w:r>
-      <w:r>
-        <w:rPr>
-          <w:i w:val="0"/>
-          <w:color w:val="auto"/>
-        </w:rPr>
-        <w:t xml:space="preserve"> niveau de</w:t>
-      </w:r>
-      <w:r>
-        <w:rPr>
-          <w:i w:val="0"/>
-          <w:color w:val="auto"/>
-        </w:rPr>
-        <w:t xml:space="preserve"> difficulté et le programme </w:t>
-      </w:r>
-      <w:r>
-        <w:rPr>
-          <w:i w:val="0"/>
-          <w:color w:val="auto"/>
-        </w:rPr>
-        <w:t>s’adaptera au niveau de difficulté choisi.</w:t>
-      </w:r>
     </w:p>
     <w:p>
       <w:pPr>
@@ -4012,8 +3744,8 @@
       </w:pPr>
       <w:bookmarkStart w:id="15" w:name="_Toc2333853"/>
       <w:bookmarkStart w:id="16" w:name="_Toc4746181"/>
+      <w:bookmarkEnd w:id="12"/>
       <w:bookmarkEnd w:id="13"/>
-      <w:bookmarkEnd w:id="14"/>
       <w:r>
         <w:rPr>
           <w:i w:val="0"/>
@@ -4040,8 +3772,8 @@
         </w:rPr>
       </w:pPr>
       <w:bookmarkStart w:id="17" w:name="_Toc2333854"/>
-      <w:bookmarkStart w:id="18" w:name="_Toc71691012"/>
-      <w:bookmarkStart w:id="19" w:name="_Toc4746182"/>
+      <w:bookmarkStart w:id="18" w:name="_Toc4746182"/>
+      <w:bookmarkStart w:id="19" w:name="_Toc71691012"/>
       <w:r>
         <w:rPr>
           <w:lang w:val="en"/>
@@ -4049,7 +3781,7 @@
         <w:t>(Use case 1)</w:t>
       </w:r>
       <w:bookmarkEnd w:id="17"/>
-      <w:bookmarkEnd w:id="19"/>
+      <w:bookmarkEnd w:id="18"/>
     </w:p>
     <w:p>
       <w:pPr>
@@ -4284,7 +4016,7 @@
         </w:rPr>
         <w:t>Stratégie de test</w:t>
       </w:r>
-      <w:bookmarkEnd w:id="18"/>
+      <w:bookmarkEnd w:id="19"/>
       <w:bookmarkEnd w:id="24"/>
       <w:bookmarkEnd w:id="25"/>
     </w:p>
@@ -4411,11 +4143,11 @@
           <w:iCs/>
         </w:rPr>
       </w:pPr>
-      <w:bookmarkStart w:id="28" w:name="_Toc25553317"/>
-      <w:bookmarkStart w:id="29" w:name="_Toc71691022"/>
-      <w:bookmarkStart w:id="30" w:name="_Ref254352701"/>
-      <w:bookmarkStart w:id="31" w:name="_Toc2333863"/>
-      <w:bookmarkStart w:id="32" w:name="_Toc4746187"/>
+      <w:bookmarkStart w:id="28" w:name="_Toc2333863"/>
+      <w:bookmarkStart w:id="29" w:name="_Toc4746187"/>
+      <w:bookmarkStart w:id="30" w:name="_Toc25553317"/>
+      <w:bookmarkStart w:id="31" w:name="_Toc71691022"/>
+      <w:bookmarkStart w:id="32" w:name="_Ref254352701"/>
       <w:r>
         <w:rPr>
           <w:i w:val="0"/>
@@ -4423,8 +4155,8 @@
         </w:rPr>
         <w:t>Modèle Logique de données</w:t>
       </w:r>
-      <w:bookmarkEnd w:id="31"/>
-      <w:bookmarkEnd w:id="32"/>
+      <w:bookmarkEnd w:id="28"/>
+      <w:bookmarkEnd w:id="29"/>
     </w:p>
     <w:p>
       <w:pPr>
@@ -4650,7 +4382,6 @@
         <w:pStyle w:val="Help"/>
       </w:pPr>
       <w:r>
-        <w:lastRenderedPageBreak/>
         <w:t xml:space="preserve">NOTE : </w:t>
       </w:r>
       <w:r>
@@ -4673,6 +4404,7 @@
       <w:bookmarkStart w:id="35" w:name="_Toc2333865"/>
       <w:bookmarkStart w:id="36" w:name="_Toc4746189"/>
       <w:r>
+        <w:lastRenderedPageBreak/>
         <w:t>Point 1</w:t>
       </w:r>
       <w:bookmarkEnd w:id="35"/>
@@ -4702,9 +4434,9 @@
       <w:bookmarkEnd w:id="39"/>
       <w:bookmarkEnd w:id="40"/>
     </w:p>
-    <w:bookmarkEnd w:id="28"/>
-    <w:bookmarkEnd w:id="29"/>
     <w:bookmarkEnd w:id="30"/>
+    <w:bookmarkEnd w:id="31"/>
+    <w:bookmarkEnd w:id="32"/>
     <w:p>
       <w:pPr>
         <w:pStyle w:val="Help"/>
@@ -4787,14 +4519,14 @@
         <w:pStyle w:val="Titre1"/>
       </w:pPr>
       <w:bookmarkStart w:id="43" w:name="_Toc2333869"/>
-      <w:bookmarkStart w:id="44" w:name="_Toc25553321"/>
-      <w:bookmarkStart w:id="45" w:name="_Toc71691025"/>
-      <w:bookmarkStart w:id="46" w:name="_Toc4746193"/>
+      <w:bookmarkStart w:id="44" w:name="_Toc4746193"/>
+      <w:bookmarkStart w:id="45" w:name="_Toc25553321"/>
+      <w:bookmarkStart w:id="46" w:name="_Toc71691025"/>
       <w:r>
         <w:t>Tests</w:t>
       </w:r>
       <w:bookmarkEnd w:id="43"/>
-      <w:bookmarkEnd w:id="46"/>
+      <w:bookmarkEnd w:id="44"/>
     </w:p>
     <w:p>
       <w:pPr>
@@ -4820,7 +4552,7 @@
         </w:rPr>
         <w:t>est</w:t>
       </w:r>
-      <w:bookmarkEnd w:id="44"/>
+      <w:bookmarkEnd w:id="45"/>
       <w:r>
         <w:rPr>
           <w:i w:val="0"/>
@@ -4828,7 +4560,7 @@
         </w:rPr>
         <w:t>s effectués</w:t>
       </w:r>
-      <w:bookmarkEnd w:id="45"/>
+      <w:bookmarkEnd w:id="46"/>
       <w:bookmarkEnd w:id="47"/>
       <w:bookmarkEnd w:id="48"/>
     </w:p>
@@ -5290,7 +5022,7 @@
         <w:rStyle w:val="Numrodepage"/>
         <w:noProof/>
       </w:rPr>
-      <w:t>4</w:t>
+      <w:t>5</w:t>
     </w:r>
     <w:r>
       <w:rPr>
@@ -5317,27 +5049,14 @@
     <w:r>
       <w:t xml:space="preserve"> jour :</w:t>
     </w:r>
-    <w:r>
-      <w:fldChar w:fldCharType="begin"/>
-    </w:r>
-    <w:r>
-      <w:instrText xml:space="preserve"> SAVEDATE  \* MERGEFORMAT </w:instrText>
-    </w:r>
-    <w:r>
-      <w:fldChar w:fldCharType="separate"/>
-    </w:r>
-    <w:r>
-      <w:rPr>
-        <w:noProof/>
-      </w:rPr>
-      <w:t>22/03/2019</w:t>
-    </w:r>
-    <w:r>
-      <w:rPr>
-        <w:noProof/>
-      </w:rPr>
-      <w:fldChar w:fldCharType="end"/>
-    </w:r>
+    <w:fldSimple w:instr=" SAVEDATE  \* MERGEFORMAT ">
+      <w:r>
+        <w:rPr>
+          <w:noProof/>
+        </w:rPr>
+        <w:t>29/03/2019 10:42:00</w:t>
+      </w:r>
+    </w:fldSimple>
     <w:r>
       <w:rPr>
         <w:rStyle w:val="Numrodepage"/>
@@ -10184,7 +9903,7 @@
 </file>
 
 <file path=customXml/itemProps1.xml><?xml version="1.0" encoding="utf-8"?>
-<ds:datastoreItem xmlns:ds="http://schemas.openxmlformats.org/officeDocument/2006/customXml" ds:itemID="{54B84F1D-487A-43C3-A1E5-3E0B1EC3713E}">
+<ds:datastoreItem xmlns:ds="http://schemas.openxmlformats.org/officeDocument/2006/customXml" ds:itemID="{82EA0609-5116-4550-BE67-C94E74AAD836}">
   <ds:schemaRefs>
     <ds:schemaRef ds:uri="http://schemas.openxmlformats.org/officeDocument/2006/bibliography"/>
   </ds:schemaRefs>

</xml_diff>

<commit_message>
Travail Final - Document.docx
</commit_message>
<xml_diff>
--- a/Documentation Bataille Navale.docx
+++ b/Documentation Bataille Navale.docx
@@ -2483,6 +2483,14 @@
     <w:p/>
     <w:p/>
     <w:p/>
+    <w:p/>
+    <w:p/>
+    <w:p/>
+    <w:p/>
+    <w:p/>
+    <w:p/>
+    <w:p/>
+    <w:p/>
     <w:p>
       <w:pPr>
         <w:pStyle w:val="Ttulo1"/>
@@ -2541,20 +2549,7 @@
             <w14:round/>
           </w14:textOutline>
         </w:rPr>
-        <w:t xml:space="preserve">dules (ICT-431 et MA-20), le ICT-431 consiste à apprendre à s’organiser dans la réalisation d’un projet et le </w:t>
-      </w:r>
-      <w:r>
-        <w:rPr>
-          <w:i w:val="0"/>
-          <w:color w:val="000000" w:themeColor="text1"/>
-          <w14:textOutline w14:w="0" w14:cap="flat" w14:cmpd="sng" w14:algn="ctr">
-            <w14:noFill/>
-            <w14:prstDash w14:val="solid"/>
-            <w14:round/>
-          </w14:textOutline>
-        </w:rPr>
-        <w:lastRenderedPageBreak/>
-        <w:t xml:space="preserve">MA-20 consiste à faire une bataille navale où </w:t>
+        <w:t xml:space="preserve">dules (ICT-431 et MA-20), le ICT-431 consiste à apprendre à s’organiser dans la réalisation d’un projet et le MA-20 consiste à faire une bataille navale où </w:t>
       </w:r>
       <w:r>
         <w:rPr>
@@ -3242,32 +3237,11 @@
     </w:p>
     <w:p>
       <w:pPr>
-        <w:pStyle w:val="Help"/>
-      </w:pPr>
-    </w:p>
-    <w:p>
-      <w:pPr>
-        <w:pStyle w:val="Help"/>
-      </w:pPr>
-    </w:p>
-    <w:p>
-      <w:pPr>
-        <w:pStyle w:val="Help"/>
-      </w:pPr>
-    </w:p>
-    <w:p>
-      <w:pPr>
-        <w:pStyle w:val="Help"/>
-      </w:pPr>
-    </w:p>
-    <w:p>
-      <w:pPr>
         <w:pStyle w:val="Ttulo1"/>
       </w:pPr>
       <w:bookmarkStart w:id="10" w:name="_Toc2333852"/>
       <w:bookmarkStart w:id="11" w:name="_Toc5541596"/>
       <w:r>
-        <w:lastRenderedPageBreak/>
         <w:t>Analyse</w:t>
       </w:r>
       <w:bookmarkEnd w:id="10"/>
@@ -3838,728 +3812,1391 @@
     </w:p>
     <w:p>
       <w:pPr>
-        <w:pStyle w:val="Ttulo3"/>
-        <w:numPr>
-          <w:ilvl w:val="0"/>
-          <w:numId w:val="0"/>
-        </w:numPr>
-        <w:ind w:left="720"/>
-        <w:rPr>
-          <w:i/>
-          <w:iCs/>
-        </w:rPr>
+        <w:pStyle w:val="Ttulo2"/>
       </w:pPr>
       <w:bookmarkStart w:id="20" w:name="_Toc5541599"/>
       <w:r>
-        <w:rPr>
-          <w:iCs/>
-        </w:rPr>
         <w:t>Stratégie de test</w:t>
       </w:r>
       <w:bookmarkEnd w:id="17"/>
       <w:bookmarkEnd w:id="19"/>
       <w:bookmarkEnd w:id="20"/>
+      <w:r>
+        <w:t> :</w:t>
+      </w:r>
+    </w:p>
+    <w:p/>
+    <w:p>
+      <w:pPr>
+        <w:ind w:left="432"/>
+      </w:pPr>
+      <w:r>
+        <w:t xml:space="preserve">Test 1 : </w:t>
+      </w:r>
+      <w:r>
+        <w:t>Choisir « 1 – Jouer »</w:t>
+      </w:r>
+      <w:r>
+        <w:t xml:space="preserve"> après « 1 – Partie rapide </w:t>
+      </w:r>
+      <w:r>
+        <w:t>(Sans Score)</w:t>
+      </w:r>
+      <w:r>
+        <w:t xml:space="preserve"> </w:t>
+      </w:r>
+      <w:r>
+        <w:t>»</w:t>
+      </w:r>
+      <w:r>
+        <w:t xml:space="preserve"> et le programme affiche une grille de 10 sur 10 </w:t>
+      </w:r>
+      <w:proofErr w:type="gramStart"/>
+      <w:r>
+        <w:t>prêt</w:t>
+      </w:r>
+      <w:proofErr w:type="gramEnd"/>
+      <w:r>
+        <w:t xml:space="preserve"> à jouer</w:t>
+      </w:r>
+      <w:r>
+        <w:t>.</w:t>
+      </w:r>
+      <w:r>
+        <w:t xml:space="preserve"> </w:t>
+      </w:r>
+    </w:p>
+    <w:p>
+      <w:pPr>
+        <w:ind w:left="432"/>
+      </w:pPr>
+    </w:p>
+    <w:p>
+      <w:pPr>
+        <w:ind w:left="432"/>
+      </w:pPr>
+      <w:r>
+        <w:t xml:space="preserve">Test 2 : </w:t>
+      </w:r>
+      <w:r>
+        <w:t>Choisir « </w:t>
+      </w:r>
+      <w:r>
+        <w:t>1 – Jouer » après « </w:t>
+      </w:r>
+      <w:r>
+        <w:t>2 – Choisir la grille de jeu (Avec Score) vous aurez 2 grilles à choisir « 1</w:t>
+      </w:r>
+      <w:r>
+        <w:t xml:space="preserve"> – Facile » « 2 – Difficile »</w:t>
+      </w:r>
+      <w:r>
+        <w:t xml:space="preserve"> </w:t>
+      </w:r>
+      <w:r>
+        <w:t xml:space="preserve"> </w:t>
+      </w:r>
+    </w:p>
+    <w:p>
+      <w:pPr>
+        <w:ind w:left="432"/>
+      </w:pPr>
+    </w:p>
+    <w:p>
+      <w:pPr>
+        <w:ind w:left="432"/>
+      </w:pPr>
+      <w:r>
+        <w:t xml:space="preserve">Test 3 : </w:t>
+      </w:r>
+      <w:r>
+        <w:t>Choisir « 1 – Jouer » après « 2 – Choisir la grille de jeu (Avec Score) vous aurez 2 grilles à choisir « 1 – Facile » « 2 – Difficile </w:t>
+      </w:r>
+      <w:r>
+        <w:t>» pour</w:t>
+      </w:r>
+      <w:r>
+        <w:t xml:space="preserve"> tirer</w:t>
+      </w:r>
+      <w:r>
+        <w:t xml:space="preserve"> « </w:t>
+      </w:r>
+      <w:r>
+        <w:t xml:space="preserve">Ou </w:t>
+      </w:r>
+      <w:r>
+        <w:t>veux-tu</w:t>
+      </w:r>
+      <w:r>
+        <w:t xml:space="preserve"> tirer en </w:t>
+      </w:r>
+      <w:r>
+        <w:t>vertical ?</w:t>
+      </w:r>
+      <w:r>
+        <w:t> »</w:t>
+      </w:r>
+      <w:r>
+        <w:t xml:space="preserve"> vous devriez choisir un numéro entre 1 et 10 et après quand ce message ce affiche « Ou veux-tu tirer en horizontal ? »</w:t>
+      </w:r>
+    </w:p>
+    <w:p>
+      <w:pPr>
+        <w:ind w:left="432"/>
+      </w:pPr>
+      <w:r>
+        <w:t>Vous devriez choisir un numéro entre 1 et 10 pour pouvoir tirer. Le programme affichera « T » si touché ou « R » si loupé.</w:t>
+      </w:r>
+    </w:p>
+    <w:p>
+      <w:pPr>
+        <w:ind w:left="432"/>
+      </w:pPr>
+    </w:p>
+    <w:p>
+      <w:pPr>
+        <w:ind w:left="432"/>
+      </w:pPr>
+      <w:r>
+        <w:t xml:space="preserve">Test 4 : </w:t>
+      </w:r>
+      <w:r>
+        <w:t>Ouvrir le programme choisir « 2 – Tutoriel » et une page de tutoriel s’ouvre pour vous expliquer le comment jouer.</w:t>
+      </w:r>
+    </w:p>
+    <w:p>
+      <w:pPr>
+        <w:ind w:left="432"/>
+      </w:pPr>
+    </w:p>
+    <w:p>
+      <w:pPr>
+        <w:ind w:left="432"/>
+      </w:pPr>
+    </w:p>
+    <w:p>
+      <w:pPr>
+        <w:ind w:left="432"/>
+      </w:pPr>
+    </w:p>
+    <w:p>
+      <w:pPr>
+        <w:ind w:left="432"/>
+      </w:pPr>
+    </w:p>
+    <w:p>
+      <w:pPr>
+        <w:ind w:left="432"/>
+      </w:pPr>
+    </w:p>
+    <w:p>
+      <w:pPr>
+        <w:ind w:left="432"/>
+      </w:pPr>
+    </w:p>
+    <w:p>
+      <w:pPr>
+        <w:ind w:left="432"/>
+      </w:pPr>
+    </w:p>
+    <w:p>
+      <w:pPr>
+        <w:ind w:left="432"/>
+      </w:pPr>
+    </w:p>
+    <w:p>
+      <w:pPr>
+        <w:ind w:left="432"/>
+      </w:pPr>
+    </w:p>
+    <w:p>
+      <w:pPr>
+        <w:ind w:left="432"/>
+      </w:pPr>
+    </w:p>
+    <w:p>
+      <w:pPr>
+        <w:ind w:left="432"/>
+      </w:pPr>
+    </w:p>
+    <w:p>
+      <w:pPr>
+        <w:ind w:left="432"/>
+      </w:pPr>
+    </w:p>
+    <w:p>
+      <w:pPr>
+        <w:ind w:left="432"/>
+      </w:pPr>
+    </w:p>
+    <w:p>
+      <w:pPr>
+        <w:pStyle w:val="Ttulo2"/>
+      </w:pPr>
+      <w:r>
+        <w:lastRenderedPageBreak/>
+        <w:t xml:space="preserve">Maquettes </w:t>
+      </w:r>
+    </w:p>
+    <w:p/>
+    <w:p>
+      <w:r>
+        <w:rPr>
+          <w:noProof/>
+        </w:rPr>
+        <w:drawing>
+          <wp:anchor distT="0" distB="0" distL="114300" distR="114300" simplePos="0" relativeHeight="251660288" behindDoc="0" locked="0" layoutInCell="1" allowOverlap="1" wp14:anchorId="1706D1B9" wp14:editId="6FA2A3CE">
+            <wp:simplePos x="0" y="0"/>
+            <wp:positionH relativeFrom="column">
+              <wp:posOffset>-1933</wp:posOffset>
+            </wp:positionH>
+            <wp:positionV relativeFrom="paragraph">
+              <wp:posOffset>28</wp:posOffset>
+            </wp:positionV>
+            <wp:extent cx="5759450" cy="2903855"/>
+            <wp:effectExtent l="0" t="0" r="0" b="0"/>
+            <wp:wrapSquare wrapText="bothSides"/>
+            <wp:docPr id="13" name="Imagem 13"/>
+            <wp:cNvGraphicFramePr>
+              <a:graphicFrameLocks xmlns:a="http://schemas.openxmlformats.org/drawingml/2006/main" noChangeAspect="1"/>
+            </wp:cNvGraphicFramePr>
+            <a:graphic xmlns:a="http://schemas.openxmlformats.org/drawingml/2006/main">
+              <a:graphicData uri="http://schemas.openxmlformats.org/drawingml/2006/picture">
+                <pic:pic xmlns:pic="http://schemas.openxmlformats.org/drawingml/2006/picture">
+                  <pic:nvPicPr>
+                    <pic:cNvPr id="13" name="screen1.PNG"/>
+                    <pic:cNvPicPr/>
+                  </pic:nvPicPr>
+                  <pic:blipFill>
+                    <a:blip r:embed="rId22">
+                      <a:extLst>
+                        <a:ext uri="{28A0092B-C50C-407E-A947-70E740481C1C}">
+                          <a14:useLocalDpi xmlns:a14="http://schemas.microsoft.com/office/drawing/2010/main" val="0"/>
+                        </a:ext>
+                      </a:extLst>
+                    </a:blip>
+                    <a:stretch>
+                      <a:fillRect/>
+                    </a:stretch>
+                  </pic:blipFill>
+                  <pic:spPr>
+                    <a:xfrm>
+                      <a:off x="0" y="0"/>
+                      <a:ext cx="5759450" cy="2903855"/>
+                    </a:xfrm>
+                    <a:prstGeom prst="rect">
+                      <a:avLst/>
+                    </a:prstGeom>
+                  </pic:spPr>
+                </pic:pic>
+              </a:graphicData>
+            </a:graphic>
+            <wp14:sizeRelH relativeFrom="page">
+              <wp14:pctWidth>0</wp14:pctWidth>
+            </wp14:sizeRelH>
+            <wp14:sizeRelV relativeFrom="page">
+              <wp14:pctHeight>0</wp14:pctHeight>
+            </wp14:sizeRelV>
+          </wp:anchor>
+        </w:drawing>
+      </w:r>
+    </w:p>
+    <w:p/>
+    <w:p/>
+    <w:p>
+      <w:r>
+        <w:rPr>
+          <w:noProof/>
+        </w:rPr>
+        <w:drawing>
+          <wp:inline distT="0" distB="0" distL="0" distR="0" wp14:anchorId="10376400" wp14:editId="157AC131">
+            <wp:extent cx="5744377" cy="2724530"/>
+            <wp:effectExtent l="0" t="0" r="8890" b="0"/>
+            <wp:docPr id="14" name="Imagem 14"/>
+            <wp:cNvGraphicFramePr>
+              <a:graphicFrameLocks xmlns:a="http://schemas.openxmlformats.org/drawingml/2006/main" noChangeAspect="1"/>
+            </wp:cNvGraphicFramePr>
+            <a:graphic xmlns:a="http://schemas.openxmlformats.org/drawingml/2006/main">
+              <a:graphicData uri="http://schemas.openxmlformats.org/drawingml/2006/picture">
+                <pic:pic xmlns:pic="http://schemas.openxmlformats.org/drawingml/2006/picture">
+                  <pic:nvPicPr>
+                    <pic:cNvPr id="14" name="screen2.PNG"/>
+                    <pic:cNvPicPr/>
+                  </pic:nvPicPr>
+                  <pic:blipFill>
+                    <a:blip r:embed="rId23">
+                      <a:extLst>
+                        <a:ext uri="{28A0092B-C50C-407E-A947-70E740481C1C}">
+                          <a14:useLocalDpi xmlns:a14="http://schemas.microsoft.com/office/drawing/2010/main" val="0"/>
+                        </a:ext>
+                      </a:extLst>
+                    </a:blip>
+                    <a:stretch>
+                      <a:fillRect/>
+                    </a:stretch>
+                  </pic:blipFill>
+                  <pic:spPr>
+                    <a:xfrm>
+                      <a:off x="0" y="0"/>
+                      <a:ext cx="5744377" cy="2724530"/>
+                    </a:xfrm>
+                    <a:prstGeom prst="rect">
+                      <a:avLst/>
+                    </a:prstGeom>
+                  </pic:spPr>
+                </pic:pic>
+              </a:graphicData>
+            </a:graphic>
+          </wp:inline>
+        </w:drawing>
+      </w:r>
+    </w:p>
+    <w:p/>
+    <w:p>
+      <w:r>
+        <w:rPr>
+          <w:noProof/>
+        </w:rPr>
+        <w:lastRenderedPageBreak/>
+        <w:drawing>
+          <wp:inline distT="0" distB="0" distL="0" distR="0" wp14:anchorId="2058FFBD" wp14:editId="079D7D03">
+            <wp:extent cx="5759450" cy="3268980"/>
+            <wp:effectExtent l="0" t="0" r="0" b="7620"/>
+            <wp:docPr id="15" name="Imagem 15"/>
+            <wp:cNvGraphicFramePr>
+              <a:graphicFrameLocks xmlns:a="http://schemas.openxmlformats.org/drawingml/2006/main" noChangeAspect="1"/>
+            </wp:cNvGraphicFramePr>
+            <a:graphic xmlns:a="http://schemas.openxmlformats.org/drawingml/2006/main">
+              <a:graphicData uri="http://schemas.openxmlformats.org/drawingml/2006/picture">
+                <pic:pic xmlns:pic="http://schemas.openxmlformats.org/drawingml/2006/picture">
+                  <pic:nvPicPr>
+                    <pic:cNvPr id="15" name="screen3.PNG"/>
+                    <pic:cNvPicPr/>
+                  </pic:nvPicPr>
+                  <pic:blipFill>
+                    <a:blip r:embed="rId24">
+                      <a:extLst>
+                        <a:ext uri="{28A0092B-C50C-407E-A947-70E740481C1C}">
+                          <a14:useLocalDpi xmlns:a14="http://schemas.microsoft.com/office/drawing/2010/main" val="0"/>
+                        </a:ext>
+                      </a:extLst>
+                    </a:blip>
+                    <a:stretch>
+                      <a:fillRect/>
+                    </a:stretch>
+                  </pic:blipFill>
+                  <pic:spPr>
+                    <a:xfrm>
+                      <a:off x="0" y="0"/>
+                      <a:ext cx="5759450" cy="3268980"/>
+                    </a:xfrm>
+                    <a:prstGeom prst="rect">
+                      <a:avLst/>
+                    </a:prstGeom>
+                  </pic:spPr>
+                </pic:pic>
+              </a:graphicData>
+            </a:graphic>
+          </wp:inline>
+        </w:drawing>
+      </w:r>
+    </w:p>
+    <w:p/>
+    <w:p/>
+    <w:p>
+      <w:pPr>
+        <w:pStyle w:val="Ttulo1"/>
+        <w:tabs>
+          <w:tab w:val="num" w:pos="360"/>
+        </w:tabs>
+      </w:pPr>
+      <w:bookmarkStart w:id="21" w:name="_Toc2333860"/>
+      <w:bookmarkStart w:id="22" w:name="_Toc5541600"/>
+      <w:r>
+        <w:t>Implémentation</w:t>
+      </w:r>
+      <w:bookmarkEnd w:id="21"/>
+      <w:bookmarkEnd w:id="22"/>
+    </w:p>
+    <w:p>
+      <w:pPr>
+        <w:pStyle w:val="Ttulo2"/>
+        <w:rPr>
+          <w:i w:val="0"/>
+          <w:iCs/>
+        </w:rPr>
+      </w:pPr>
+      <w:bookmarkStart w:id="23" w:name="_Toc2333864"/>
+      <w:bookmarkStart w:id="24" w:name="_Toc5541601"/>
+      <w:bookmarkStart w:id="25" w:name="_Toc25553317"/>
+      <w:bookmarkStart w:id="26" w:name="_Toc71691022"/>
+      <w:bookmarkStart w:id="27" w:name="_Ref254352701"/>
+      <w:r>
+        <w:rPr>
+          <w:i w:val="0"/>
+          <w:iCs/>
+        </w:rPr>
+        <w:t>Points techniques spécifiques</w:t>
+      </w:r>
+      <w:bookmarkEnd w:id="23"/>
+      <w:bookmarkEnd w:id="24"/>
+    </w:p>
+    <w:p/>
+    <w:p>
+      <w:pPr>
+        <w:pStyle w:val="Ttulo3"/>
+      </w:pPr>
+      <w:r>
+        <w:t>Pseudo-Code</w:t>
+      </w:r>
+      <w:r>
+        <w:t xml:space="preserve"> pour </w:t>
+      </w:r>
+      <w:r>
+        <w:t>afficher « T »</w:t>
+      </w:r>
+      <w:r>
+        <w:t> :</w:t>
+      </w:r>
+    </w:p>
+    <w:p/>
+    <w:p>
+      <w:pPr>
+        <w:ind w:left="708"/>
+      </w:pPr>
+      <w:r>
+        <w:t xml:space="preserve">Quand lire réponse d’utilisateur pour </w:t>
+      </w:r>
+      <w:proofErr w:type="gramStart"/>
+      <w:r>
+        <w:t>le tire</w:t>
+      </w:r>
+      <w:proofErr w:type="gramEnd"/>
+      <w:r>
+        <w:t xml:space="preserve"> en horizontal et lire réponse d’utilisateur pour le tire en vertical est</w:t>
+      </w:r>
+      <w:r>
+        <w:t xml:space="preserve"> égal</w:t>
+      </w:r>
+      <w:r>
+        <w:t xml:space="preserve"> aux emplacement des bateaux afficher « T ».</w:t>
+      </w:r>
+    </w:p>
+    <w:p/>
+    <w:p/>
+    <w:bookmarkEnd w:id="25"/>
+    <w:bookmarkEnd w:id="26"/>
+    <w:bookmarkEnd w:id="27"/>
+    <w:p>
+      <w:pPr>
+        <w:pStyle w:val="Ttulo3"/>
+      </w:pPr>
+      <w:r>
+        <w:t>Pseudo-Code pour afficher « R » :</w:t>
+      </w:r>
+    </w:p>
+    <w:p/>
+    <w:p/>
+    <w:p>
+      <w:pPr>
+        <w:ind w:left="708"/>
+      </w:pPr>
+      <w:r>
+        <w:t xml:space="preserve">Quand </w:t>
+      </w:r>
+      <w:r>
+        <w:t xml:space="preserve">lire réponse d’utilisateur pour </w:t>
+      </w:r>
+      <w:proofErr w:type="gramStart"/>
+      <w:r>
+        <w:t>le tire</w:t>
+      </w:r>
+      <w:proofErr w:type="gramEnd"/>
+      <w:r>
+        <w:t xml:space="preserve"> en horizontal</w:t>
+      </w:r>
+      <w:r>
+        <w:t xml:space="preserve"> et</w:t>
+      </w:r>
+      <w:r>
+        <w:t xml:space="preserve"> lire réponse d’utilisateur pour le tire</w:t>
+      </w:r>
+      <w:r>
+        <w:t xml:space="preserve"> </w:t>
+      </w:r>
+      <w:r>
+        <w:t xml:space="preserve">en vertical </w:t>
+      </w:r>
+      <w:r>
+        <w:t>n’est pas égal aux emplacement des bateaux</w:t>
+      </w:r>
+      <w:r>
+        <w:t xml:space="preserve"> afficher « R ».</w:t>
+      </w:r>
+    </w:p>
+    <w:p/>
+    <w:p/>
+    <w:p/>
+    <w:p/>
+    <w:p/>
+    <w:p/>
+    <w:p/>
+    <w:p/>
+    <w:p/>
+    <w:p/>
+    <w:p>
+      <w:pPr>
+        <w:pStyle w:val="Ttulo1"/>
+      </w:pPr>
+      <w:bookmarkStart w:id="28" w:name="_Toc2333869"/>
+      <w:bookmarkStart w:id="29" w:name="_Toc5541606"/>
+      <w:bookmarkStart w:id="30" w:name="_Toc25553321"/>
+      <w:bookmarkStart w:id="31" w:name="_Toc71691025"/>
+      <w:r>
+        <w:lastRenderedPageBreak/>
+        <w:t>Tests</w:t>
+      </w:r>
+      <w:bookmarkEnd w:id="28"/>
+      <w:bookmarkEnd w:id="29"/>
+    </w:p>
+    <w:p>
+      <w:pPr>
+        <w:pStyle w:val="Ttulo2"/>
+        <w:rPr>
+          <w:i w:val="0"/>
+          <w:iCs/>
+        </w:rPr>
+      </w:pPr>
+      <w:bookmarkStart w:id="32" w:name="_Toc2333870"/>
+      <w:bookmarkStart w:id="33" w:name="_Toc5541607"/>
+      <w:r>
+        <w:rPr>
+          <w:i w:val="0"/>
+          <w:iCs/>
+        </w:rPr>
+        <w:t>T</w:t>
+      </w:r>
+      <w:r>
+        <w:rPr>
+          <w:i w:val="0"/>
+          <w:iCs/>
+        </w:rPr>
+        <w:t>est</w:t>
+      </w:r>
+      <w:bookmarkEnd w:id="30"/>
+      <w:r>
+        <w:rPr>
+          <w:i w:val="0"/>
+          <w:iCs/>
+        </w:rPr>
+        <w:t>s effectués</w:t>
+      </w:r>
+      <w:bookmarkEnd w:id="31"/>
+      <w:bookmarkEnd w:id="32"/>
+      <w:bookmarkEnd w:id="33"/>
+    </w:p>
+    <w:p>
+      <w:r>
+        <w:rPr>
+          <w:noProof/>
+        </w:rPr>
+        <w:drawing>
+          <wp:inline distT="0" distB="0" distL="0" distR="0" wp14:anchorId="1777A5B1" wp14:editId="57DF4E22">
+            <wp:extent cx="5630061" cy="3286584"/>
+            <wp:effectExtent l="0" t="0" r="8890" b="9525"/>
+            <wp:docPr id="18" name="Imagem 18"/>
+            <wp:cNvGraphicFramePr>
+              <a:graphicFrameLocks xmlns:a="http://schemas.openxmlformats.org/drawingml/2006/main" noChangeAspect="1"/>
+            </wp:cNvGraphicFramePr>
+            <a:graphic xmlns:a="http://schemas.openxmlformats.org/drawingml/2006/main">
+              <a:graphicData uri="http://schemas.openxmlformats.org/drawingml/2006/picture">
+                <pic:pic xmlns:pic="http://schemas.openxmlformats.org/drawingml/2006/picture">
+                  <pic:nvPicPr>
+                    <pic:cNvPr id="18" name="Tests.PNG"/>
+                    <pic:cNvPicPr/>
+                  </pic:nvPicPr>
+                  <pic:blipFill>
+                    <a:blip r:embed="rId25">
+                      <a:extLst>
+                        <a:ext uri="{28A0092B-C50C-407E-A947-70E740481C1C}">
+                          <a14:useLocalDpi xmlns:a14="http://schemas.microsoft.com/office/drawing/2010/main" val="0"/>
+                        </a:ext>
+                      </a:extLst>
+                    </a:blip>
+                    <a:stretch>
+                      <a:fillRect/>
+                    </a:stretch>
+                  </pic:blipFill>
+                  <pic:spPr>
+                    <a:xfrm>
+                      <a:off x="0" y="0"/>
+                      <a:ext cx="5630061" cy="3286584"/>
+                    </a:xfrm>
+                    <a:prstGeom prst="rect">
+                      <a:avLst/>
+                    </a:prstGeom>
+                  </pic:spPr>
+                </pic:pic>
+              </a:graphicData>
+            </a:graphic>
+          </wp:inline>
+        </w:drawing>
+      </w:r>
+    </w:p>
+    <w:p>
+      <w:pPr>
+        <w:pStyle w:val="Ttulo2"/>
+        <w:rPr>
+          <w:i w:val="0"/>
+          <w:iCs/>
+        </w:rPr>
+      </w:pPr>
+      <w:bookmarkStart w:id="34" w:name="_Toc25553322"/>
+      <w:bookmarkStart w:id="35" w:name="_Toc71691026"/>
+      <w:bookmarkStart w:id="36" w:name="_Toc2333871"/>
+      <w:bookmarkStart w:id="37" w:name="_Toc5541608"/>
+      <w:r>
+        <w:rPr>
+          <w:i w:val="0"/>
+          <w:iCs/>
+        </w:rPr>
+        <w:t xml:space="preserve">Erreurs </w:t>
+      </w:r>
+      <w:bookmarkEnd w:id="34"/>
+      <w:r>
+        <w:rPr>
+          <w:i w:val="0"/>
+          <w:iCs/>
+        </w:rPr>
+        <w:t>restantes</w:t>
+      </w:r>
+      <w:bookmarkEnd w:id="35"/>
+      <w:bookmarkEnd w:id="36"/>
+      <w:bookmarkEnd w:id="37"/>
+      <w:r>
+        <w:rPr>
+          <w:i w:val="0"/>
+          <w:iCs/>
+        </w:rPr>
+        <w:t xml:space="preserve">  </w:t>
+      </w:r>
+    </w:p>
+    <w:p/>
+    <w:p>
+      <w:r>
+        <w:t xml:space="preserve">Je n’ai pas </w:t>
+      </w:r>
+      <w:r>
+        <w:t>réussi</w:t>
+      </w:r>
+      <w:r>
+        <w:t xml:space="preserve"> </w:t>
+      </w:r>
+      <w:r>
+        <w:t>à</w:t>
+      </w:r>
+      <w:r>
+        <w:t xml:space="preserve"> faire un système de score ni </w:t>
+      </w:r>
+      <w:proofErr w:type="gramStart"/>
+      <w:r>
+        <w:t>a</w:t>
+      </w:r>
+      <w:proofErr w:type="gramEnd"/>
+      <w:r>
+        <w:t xml:space="preserve"> faire </w:t>
+      </w:r>
+      <w:r>
+        <w:t>le programme afficher « C » quand le bateau est coulé.</w:t>
+      </w:r>
+      <w:bookmarkStart w:id="38" w:name="_GoBack"/>
+      <w:bookmarkEnd w:id="38"/>
+    </w:p>
+    <w:p/>
+    <w:p>
+      <w:pPr>
+        <w:pStyle w:val="Ttulo1"/>
+        <w:tabs>
+          <w:tab w:val="num" w:pos="360"/>
+        </w:tabs>
+      </w:pPr>
+      <w:bookmarkStart w:id="39" w:name="_Toc25553328"/>
+      <w:bookmarkStart w:id="40" w:name="_Toc71703263"/>
+      <w:bookmarkStart w:id="41" w:name="_Toc2333872"/>
+      <w:bookmarkStart w:id="42" w:name="_Toc5541609"/>
+      <w:r>
+        <w:t>C</w:t>
+      </w:r>
+      <w:bookmarkEnd w:id="39"/>
+      <w:bookmarkEnd w:id="40"/>
+      <w:r>
+        <w:t>onclusions</w:t>
+      </w:r>
+      <w:bookmarkEnd w:id="41"/>
+      <w:bookmarkEnd w:id="42"/>
+    </w:p>
+    <w:p/>
+    <w:p>
+      <w:pPr>
+        <w:pStyle w:val="Ttulo2"/>
+      </w:pPr>
+      <w:r>
+        <w:t>Objectifs</w:t>
+      </w:r>
+    </w:p>
+    <w:p/>
+    <w:p>
+      <w:pPr>
+        <w:pStyle w:val="Ttulo3"/>
+      </w:pPr>
+      <w:r>
+        <w:t>O</w:t>
+      </w:r>
+      <w:r>
+        <w:t>bje</w:t>
+      </w:r>
+      <w:r>
+        <w:t>c</w:t>
+      </w:r>
+      <w:r>
+        <w:t>tifs atte</w:t>
+      </w:r>
+      <w:r>
+        <w:t>ints :</w:t>
+      </w:r>
     </w:p>
     <w:p>
       <w:pPr>
         <w:pStyle w:val="Help"/>
-      </w:pPr>
-      <w:r>
-        <w:t xml:space="preserve">Décrire la stratégie globale de </w:t>
-      </w:r>
-      <w:proofErr w:type="gramStart"/>
-      <w:r>
-        <w:t>test:</w:t>
-      </w:r>
-      <w:proofErr w:type="gramEnd"/>
-      <w:r>
+        <w:ind w:left="720"/>
+        <w:rPr>
+          <w:i w:val="0"/>
+          <w:color w:val="000000" w:themeColor="text1"/>
+          <w14:textOutline w14:w="0" w14:cap="flat" w14:cmpd="sng" w14:algn="ctr">
+            <w14:noFill/>
+            <w14:prstDash w14:val="solid"/>
+            <w14:round/>
+          </w14:textOutline>
+        </w:rPr>
+      </w:pPr>
+    </w:p>
+    <w:p>
+      <w:pPr>
+        <w:pStyle w:val="Help"/>
+        <w:ind w:left="720"/>
+        <w:rPr>
+          <w:i w:val="0"/>
+          <w:color w:val="000000" w:themeColor="text1"/>
+          <w14:textOutline w14:w="0" w14:cap="flat" w14:cmpd="sng" w14:algn="ctr">
+            <w14:noFill/>
+            <w14:prstDash w14:val="solid"/>
+            <w14:round/>
+          </w14:textOutline>
+        </w:rPr>
+      </w:pPr>
+      <w:r>
+        <w:rPr>
+          <w:i w:val="0"/>
+          <w:color w:val="000000" w:themeColor="text1"/>
+          <w14:textOutline w14:w="0" w14:cap="flat" w14:cmpd="sng" w14:algn="ctr">
+            <w14:noFill/>
+            <w14:prstDash w14:val="solid"/>
+            <w14:round/>
+          </w14:textOutline>
+        </w:rPr>
+        <w:t>Affich</w:t>
+      </w:r>
+      <w:r>
+        <w:rPr>
+          <w:i w:val="0"/>
+          <w:color w:val="000000" w:themeColor="text1"/>
+          <w14:textOutline w14:w="0" w14:cap="flat" w14:cmpd="sng" w14:algn="ctr">
+            <w14:noFill/>
+            <w14:prstDash w14:val="solid"/>
+            <w14:round/>
+          </w14:textOutline>
+        </w:rPr>
+        <w:t>age</w:t>
+      </w:r>
+      <w:r>
+        <w:rPr>
+          <w:i w:val="0"/>
+          <w:color w:val="000000" w:themeColor="text1"/>
+          <w14:textOutline w14:w="0" w14:cap="flat" w14:cmpd="sng" w14:algn="ctr">
+            <w14:noFill/>
+            <w14:prstDash w14:val="solid"/>
+            <w14:round/>
+          </w14:textOutline>
+        </w:rPr>
+        <w:t xml:space="preserve"> de</w:t>
+      </w:r>
+      <w:r>
+        <w:rPr>
+          <w:i w:val="0"/>
+          <w:color w:val="000000" w:themeColor="text1"/>
+          <w14:textOutline w14:w="0" w14:cap="flat" w14:cmpd="sng" w14:algn="ctr">
+            <w14:noFill/>
+            <w14:prstDash w14:val="solid"/>
+            <w14:round/>
+          </w14:textOutline>
+        </w:rPr>
+        <w:t>s</w:t>
+      </w:r>
+      <w:r>
+        <w:rPr>
+          <w:i w:val="0"/>
+          <w:color w:val="000000" w:themeColor="text1"/>
+          <w14:textOutline w14:w="0" w14:cap="flat" w14:cmpd="sng" w14:algn="ctr">
+            <w14:noFill/>
+            <w14:prstDash w14:val="solid"/>
+            <w14:round/>
+          </w14:textOutline>
+        </w:rPr>
+        <w:t xml:space="preserve"> 2 grilles</w:t>
+      </w:r>
+      <w:r>
+        <w:rPr>
+          <w:i w:val="0"/>
+          <w:color w:val="000000" w:themeColor="text1"/>
+          <w14:textOutline w14:w="0" w14:cap="flat" w14:cmpd="sng" w14:algn="ctr">
+            <w14:noFill/>
+            <w14:prstDash w14:val="solid"/>
+            <w14:round/>
+          </w14:textOutline>
+        </w:rPr>
+        <w:t xml:space="preserve"> (Facile et </w:t>
+      </w:r>
+      <w:proofErr w:type="spellStart"/>
+      <w:r>
+        <w:rPr>
+          <w:i w:val="0"/>
+          <w:color w:val="000000" w:themeColor="text1"/>
+          <w14:textOutline w14:w="0" w14:cap="flat" w14:cmpd="sng" w14:algn="ctr">
+            <w14:noFill/>
+            <w14:prstDash w14:val="solid"/>
+            <w14:round/>
+          </w14:textOutline>
+        </w:rPr>
+        <w:t>Diffcile</w:t>
+      </w:r>
+      <w:proofErr w:type="spellEnd"/>
+      <w:r>
+        <w:rPr>
+          <w:i w:val="0"/>
+          <w:color w:val="000000" w:themeColor="text1"/>
+          <w14:textOutline w14:w="0" w14:cap="flat" w14:cmpd="sng" w14:algn="ctr">
+            <w14:noFill/>
+            <w14:prstDash w14:val="solid"/>
+            <w14:round/>
+          </w14:textOutline>
+        </w:rPr>
+        <w:t>)</w:t>
+      </w:r>
+    </w:p>
+    <w:p>
+      <w:pPr>
+        <w:pStyle w:val="Help"/>
+        <w:ind w:left="720"/>
+        <w:rPr>
+          <w:i w:val="0"/>
+          <w:color w:val="000000" w:themeColor="text1"/>
+          <w14:textOutline w14:w="0" w14:cap="flat" w14:cmpd="sng" w14:algn="ctr">
+            <w14:noFill/>
+            <w14:prstDash w14:val="solid"/>
+            <w14:round/>
+          </w14:textOutline>
+        </w:rPr>
+      </w:pPr>
+      <w:r>
+        <w:rPr>
+          <w:i w:val="0"/>
+          <w:color w:val="000000" w:themeColor="text1"/>
+          <w14:textOutline w14:w="0" w14:cap="flat" w14:cmpd="sng" w14:algn="ctr">
+            <w14:noFill/>
+            <w14:prstDash w14:val="solid"/>
+            <w14:round/>
+          </w14:textOutline>
+        </w:rPr>
+        <w:t>Afficher T si bateau touché.</w:t>
+      </w:r>
+    </w:p>
+    <w:p>
+      <w:pPr>
+        <w:pStyle w:val="Help"/>
+        <w:ind w:left="720"/>
+        <w:rPr>
+          <w:i w:val="0"/>
+          <w:color w:val="000000" w:themeColor="text1"/>
+          <w14:textOutline w14:w="0" w14:cap="flat" w14:cmpd="sng" w14:algn="ctr">
+            <w14:noFill/>
+            <w14:prstDash w14:val="solid"/>
+            <w14:round/>
+          </w14:textOutline>
+        </w:rPr>
+      </w:pPr>
+      <w:r>
+        <w:rPr>
+          <w:i w:val="0"/>
+          <w:color w:val="000000" w:themeColor="text1"/>
+          <w14:textOutline w14:w="0" w14:cap="flat" w14:cmpd="sng" w14:algn="ctr">
+            <w14:noFill/>
+            <w14:prstDash w14:val="solid"/>
+            <w14:round/>
+          </w14:textOutline>
+        </w:rPr>
+        <w:t>Afficher R si bateau raté.</w:t>
+      </w:r>
+      <w:r>
+        <w:rPr>
+          <w:i w:val="0"/>
+          <w:color w:val="000000" w:themeColor="text1"/>
+          <w14:textOutline w14:w="0" w14:cap="flat" w14:cmpd="sng" w14:algn="ctr">
+            <w14:noFill/>
+            <w14:prstDash w14:val="solid"/>
+            <w14:round/>
+          </w14:textOutline>
+        </w:rPr>
         <w:t xml:space="preserve"> </w:t>
       </w:r>
     </w:p>
     <w:p>
       <w:pPr>
         <w:pStyle w:val="Help"/>
+        <w:ind w:left="720"/>
+        <w:rPr>
+          <w:i w:val="0"/>
+          <w:color w:val="000000" w:themeColor="text1"/>
+          <w14:textOutline w14:w="0" w14:cap="flat" w14:cmpd="sng" w14:algn="ctr">
+            <w14:noFill/>
+            <w14:prstDash w14:val="solid"/>
+            <w14:round/>
+          </w14:textOutline>
+        </w:rPr>
+      </w:pPr>
+      <w:r>
+        <w:rPr>
+          <w:i w:val="0"/>
+          <w:color w:val="000000" w:themeColor="text1"/>
+          <w14:textOutline w14:w="0" w14:cap="flat" w14:cmpd="sng" w14:algn="ctr">
+            <w14:noFill/>
+            <w14:prstDash w14:val="solid"/>
+            <w14:round/>
+          </w14:textOutline>
+        </w:rPr>
+        <w:t>Un page de tutoriel.</w:t>
+      </w:r>
+    </w:p>
+    <w:p>
+      <w:pPr>
+        <w:pStyle w:val="Help"/>
+        <w:ind w:left="720"/>
+        <w:rPr>
+          <w:i w:val="0"/>
+          <w:color w:val="000000" w:themeColor="text1"/>
+          <w14:textOutline w14:w="0" w14:cap="flat" w14:cmpd="sng" w14:algn="ctr">
+            <w14:noFill/>
+            <w14:prstDash w14:val="solid"/>
+            <w14:round/>
+          </w14:textOutline>
+        </w:rPr>
+      </w:pPr>
+    </w:p>
+    <w:p>
+      <w:pPr>
+        <w:pStyle w:val="Ttulo3"/>
+      </w:pPr>
+      <w:r>
+        <w:t>Objectifs non atteints :</w:t>
+      </w:r>
+    </w:p>
+    <w:p>
+      <w:pPr>
+        <w:pStyle w:val="Help"/>
+        <w:ind w:left="720"/>
+        <w:rPr>
+          <w:i w:val="0"/>
+          <w:color w:val="000000" w:themeColor="text1"/>
+          <w14:textOutline w14:w="0" w14:cap="flat" w14:cmpd="sng" w14:algn="ctr">
+            <w14:noFill/>
+            <w14:prstDash w14:val="solid"/>
+            <w14:round/>
+          </w14:textOutline>
+        </w:rPr>
+      </w:pPr>
+    </w:p>
+    <w:p>
+      <w:pPr>
+        <w:pStyle w:val="Help"/>
+        <w:ind w:left="720"/>
+        <w:rPr>
+          <w:i w:val="0"/>
+          <w:color w:val="000000" w:themeColor="text1"/>
+          <w14:textOutline w14:w="0" w14:cap="flat" w14:cmpd="sng" w14:algn="ctr">
+            <w14:noFill/>
+            <w14:prstDash w14:val="solid"/>
+            <w14:round/>
+          </w14:textOutline>
+        </w:rPr>
+      </w:pPr>
+      <w:r>
+        <w:rPr>
+          <w:i w:val="0"/>
+          <w:color w:val="000000" w:themeColor="text1"/>
+          <w14:textOutline w14:w="0" w14:cap="flat" w14:cmpd="sng" w14:algn="ctr">
+            <w14:noFill/>
+            <w14:prstDash w14:val="solid"/>
+            <w14:round/>
+          </w14:textOutline>
+        </w:rPr>
+        <w:t>Afficher C quand un bateau est coulé.</w:t>
+      </w:r>
+    </w:p>
+    <w:p>
+      <w:pPr>
+        <w:pStyle w:val="Help"/>
+        <w:ind w:left="720"/>
+        <w:rPr>
+          <w:i w:val="0"/>
+          <w:color w:val="000000" w:themeColor="text1"/>
+          <w14:textOutline w14:w="0" w14:cap="flat" w14:cmpd="sng" w14:algn="ctr">
+            <w14:noFill/>
+            <w14:prstDash w14:val="solid"/>
+            <w14:round/>
+          </w14:textOutline>
+        </w:rPr>
+      </w:pPr>
+      <w:r>
+        <w:rPr>
+          <w:i w:val="0"/>
+          <w:color w:val="000000" w:themeColor="text1"/>
+          <w14:textOutline w14:w="0" w14:cap="flat" w14:cmpd="sng" w14:algn="ctr">
+            <w14:noFill/>
+            <w14:prstDash w14:val="solid"/>
+            <w14:round/>
+          </w14:textOutline>
+        </w:rPr>
+        <w:t>Un système pour le score.</w:t>
+      </w:r>
+    </w:p>
+    <w:p>
+      <w:pPr>
+        <w:pStyle w:val="Help"/>
+        <w:ind w:left="720"/>
+        <w:rPr>
+          <w:i w:val="0"/>
+          <w:color w:val="000000" w:themeColor="text1"/>
+          <w14:textOutline w14:w="0" w14:cap="flat" w14:cmpd="sng" w14:algn="ctr">
+            <w14:noFill/>
+            <w14:prstDash w14:val="solid"/>
+            <w14:round/>
+          </w14:textOutline>
+        </w:rPr>
+      </w:pPr>
+      <w:r>
+        <w:rPr>
+          <w:i w:val="0"/>
+          <w:color w:val="000000" w:themeColor="text1"/>
+          <w14:textOutline w14:w="0" w14:cap="flat" w14:cmpd="sng" w14:algn="ctr">
+            <w14:noFill/>
+            <w14:prstDash w14:val="solid"/>
+            <w14:round/>
+          </w14:textOutline>
+        </w:rPr>
+        <w:t>Une grille crée aléatoirement.</w:t>
+      </w:r>
+    </w:p>
+    <w:p>
+      <w:pPr>
+        <w:pStyle w:val="Help"/>
+        <w:ind w:left="720"/>
+        <w:rPr>
+          <w:i w:val="0"/>
+          <w:color w:val="000000" w:themeColor="text1"/>
+          <w14:textOutline w14:w="0" w14:cap="flat" w14:cmpd="sng" w14:algn="ctr">
+            <w14:noFill/>
+            <w14:prstDash w14:val="solid"/>
+            <w14:round/>
+          </w14:textOutline>
+        </w:rPr>
+      </w:pPr>
+    </w:p>
+    <w:p>
+      <w:pPr>
+        <w:pStyle w:val="Help"/>
+        <w:ind w:left="720"/>
+        <w:rPr>
+          <w:i w:val="0"/>
+          <w:color w:val="000000" w:themeColor="text1"/>
+          <w14:textOutline w14:w="0" w14:cap="flat" w14:cmpd="sng" w14:algn="ctr">
+            <w14:noFill/>
+            <w14:prstDash w14:val="solid"/>
+            <w14:round/>
+          </w14:textOutline>
+        </w:rPr>
+      </w:pPr>
+    </w:p>
+    <w:p>
+      <w:pPr>
+        <w:pStyle w:val="Help"/>
+        <w:ind w:left="720"/>
+        <w:rPr>
+          <w:i w:val="0"/>
+          <w:color w:val="000000" w:themeColor="text1"/>
+          <w14:textOutline w14:w="0" w14:cap="flat" w14:cmpd="sng" w14:algn="ctr">
+            <w14:noFill/>
+            <w14:prstDash w14:val="solid"/>
+            <w14:round/>
+          </w14:textOutline>
+        </w:rPr>
+      </w:pPr>
+    </w:p>
+    <w:p>
+      <w:pPr>
+        <w:pStyle w:val="Ttulo2"/>
+      </w:pPr>
+      <w:r>
+        <w:lastRenderedPageBreak/>
+        <w:t>Points Positives et Négatives :</w:t>
+      </w:r>
+    </w:p>
+    <w:p/>
+    <w:p>
+      <w:pPr>
+        <w:pStyle w:val="Ttulo3"/>
+      </w:pPr>
+      <w:r>
+        <w:t>Positives :</w:t>
+      </w:r>
+    </w:p>
+    <w:p/>
+    <w:p>
+      <w:pPr>
+        <w:pStyle w:val="PargrafodaLista"/>
         <w:numPr>
           <w:ilvl w:val="0"/>
-          <w:numId w:val="16"/>
+          <w:numId w:val="32"/>
         </w:numPr>
       </w:pPr>
       <w:r>
-        <w:t xml:space="preserve">Types de </w:t>
-      </w:r>
-      <w:r>
-        <w:t>tests et ordre dans lequel ils seront effectués.</w:t>
-      </w:r>
-    </w:p>
-    <w:p>
-      <w:pPr>
-        <w:pStyle w:val="Help"/>
+        <w:t xml:space="preserve">Première réalisation </w:t>
+      </w:r>
+      <w:r>
+        <w:t>d’un petit jeu</w:t>
+      </w:r>
+      <w:r>
+        <w:t>.</w:t>
+      </w:r>
+    </w:p>
+    <w:p>
+      <w:pPr>
+        <w:pStyle w:val="PargrafodaLista"/>
         <w:numPr>
           <w:ilvl w:val="0"/>
-          <w:numId w:val="16"/>
+          <w:numId w:val="32"/>
         </w:numPr>
       </w:pPr>
-      <w:proofErr w:type="gramStart"/>
-      <w:r>
-        <w:t>l</w:t>
-      </w:r>
-      <w:r>
-        <w:t>es</w:t>
-      </w:r>
-      <w:proofErr w:type="gramEnd"/>
-      <w:r>
-        <w:t xml:space="preserve"> moyens à mettre en œuvre</w:t>
-      </w:r>
-      <w:r>
-        <w:t>.</w:t>
-      </w:r>
-    </w:p>
-    <w:p>
-      <w:pPr>
-        <w:pStyle w:val="Help"/>
+      <w:r>
+        <w:t>Plusieurs choses appri</w:t>
+      </w:r>
+      <w:r>
+        <w:t>s</w:t>
+      </w:r>
+      <w:r>
+        <w:t xml:space="preserve"> sur </w:t>
+      </w:r>
+      <w:proofErr w:type="spellStart"/>
+      <w:r>
+        <w:t>CLion</w:t>
+      </w:r>
+      <w:proofErr w:type="spellEnd"/>
+      <w:r>
+        <w:t xml:space="preserve"> que je ne connaissais pas.</w:t>
+      </w:r>
+    </w:p>
+    <w:p>
+      <w:pPr>
+        <w:ind w:left="360"/>
+      </w:pPr>
+    </w:p>
+    <w:p>
+      <w:pPr>
+        <w:pStyle w:val="Ttulo3"/>
+      </w:pPr>
+      <w:r>
+        <w:t>Négatives :</w:t>
+      </w:r>
+    </w:p>
+    <w:p/>
+    <w:p>
+      <w:pPr>
+        <w:pStyle w:val="PargrafodaLista"/>
         <w:numPr>
           <w:ilvl w:val="0"/>
-          <w:numId w:val="16"/>
+          <w:numId w:val="33"/>
         </w:numPr>
       </w:pPr>
+      <w:r>
+        <w:t>Je n</w:t>
+      </w:r>
+      <w:r>
+        <w:t>’</w:t>
+      </w:r>
+      <w:r>
+        <w:t xml:space="preserve">ai pas </w:t>
+      </w:r>
+      <w:r>
+        <w:t>réussi</w:t>
+      </w:r>
+      <w:r>
+        <w:t xml:space="preserve"> </w:t>
+      </w:r>
+      <w:r>
+        <w:t>à</w:t>
+      </w:r>
+      <w:r>
+        <w:t xml:space="preserve"> finir </w:t>
+      </w:r>
+      <w:r>
+        <w:t xml:space="preserve">mon jeu et </w:t>
+      </w:r>
       <w:proofErr w:type="gramStart"/>
       <w:r>
-        <w:t>d</w:t>
-      </w:r>
-      <w:r>
-        <w:t>onnées</w:t>
+        <w:t>a</w:t>
       </w:r>
       <w:proofErr w:type="gramEnd"/>
       <w:r>
-        <w:t xml:space="preserve"> de test à prévoir (données réelles </w:t>
-      </w:r>
-      <w:r>
-        <w:t xml:space="preserve">fournies par le client </w:t>
-      </w:r>
-      <w:r>
-        <w:t>?)</w:t>
-      </w:r>
-      <w:r>
-        <w:t>.</w:t>
-      </w:r>
-    </w:p>
-    <w:p>
-      <w:pPr>
-        <w:pStyle w:val="Help"/>
+        <w:t xml:space="preserve"> remplir le cahier des charges.</w:t>
+      </w:r>
+    </w:p>
+    <w:p>
+      <w:pPr>
+        <w:pStyle w:val="PargrafodaLista"/>
         <w:numPr>
           <w:ilvl w:val="0"/>
-          <w:numId w:val="16"/>
+          <w:numId w:val="33"/>
         </w:numPr>
       </w:pPr>
+      <w:r>
+        <w:t xml:space="preserve">Certaines difficultés que </w:t>
+      </w:r>
+      <w:r>
+        <w:t>je ne m’attentais pas</w:t>
+      </w:r>
+      <w:r>
+        <w:t>.</w:t>
+      </w:r>
+    </w:p>
+    <w:p>
+      <w:pPr>
+        <w:ind w:left="360"/>
+      </w:pPr>
+    </w:p>
+    <w:p>
+      <w:pPr>
+        <w:pStyle w:val="Ttulo2"/>
+      </w:pPr>
       <w:proofErr w:type="gramStart"/>
       <w:r>
-        <w:t>les</w:t>
+        <w:t>Améliorations possible</w:t>
       </w:r>
       <w:proofErr w:type="gramEnd"/>
       <w:r>
-        <w:t xml:space="preserve"> testeurs extérieurs éventuels.</w:t>
-      </w:r>
-    </w:p>
-    <w:p>
-      <w:pPr>
-        <w:pStyle w:val="Ttulo1"/>
-        <w:tabs>
-          <w:tab w:val="num" w:pos="360"/>
-        </w:tabs>
-      </w:pPr>
-      <w:bookmarkStart w:id="21" w:name="_Toc2333860"/>
-      <w:bookmarkStart w:id="22" w:name="_Toc5541600"/>
-      <w:r>
-        <w:t>Implémentation</w:t>
-      </w:r>
-      <w:bookmarkEnd w:id="21"/>
-      <w:bookmarkEnd w:id="22"/>
-    </w:p>
-    <w:p>
-      <w:pPr>
-        <w:pStyle w:val="Ttulo2"/>
-        <w:rPr>
-          <w:i w:val="0"/>
-          <w:iCs/>
-        </w:rPr>
-      </w:pPr>
-      <w:bookmarkStart w:id="23" w:name="_Toc25553317"/>
-      <w:bookmarkStart w:id="24" w:name="_Toc71691022"/>
-      <w:bookmarkStart w:id="25" w:name="_Ref254352701"/>
-      <w:bookmarkStart w:id="26" w:name="_Toc2333864"/>
-      <w:bookmarkStart w:id="27" w:name="_Toc5541601"/>
-      <w:r>
-        <w:rPr>
-          <w:i w:val="0"/>
-          <w:iCs/>
-        </w:rPr>
-        <w:t>Points techniques spécifiques</w:t>
-      </w:r>
-      <w:bookmarkEnd w:id="26"/>
-      <w:bookmarkEnd w:id="27"/>
-    </w:p>
-    <w:p>
-      <w:pPr>
-        <w:pStyle w:val="Help"/>
-      </w:pPr>
-      <w:r>
-        <w:t>Cette section contient au minimum deux sous-sections qui décrivent chacune un élément technique précis, qui n’est pas évident et qui sert à comprendre le détail de fonctionnement du système.</w:t>
-      </w:r>
-    </w:p>
-    <w:p>
-      <w:pPr>
-        <w:pStyle w:val="Help"/>
-      </w:pPr>
-      <w:r>
-        <w:t>Il peut s’agir de :</w:t>
-      </w:r>
-    </w:p>
-    <w:p>
-      <w:pPr>
-        <w:pStyle w:val="Help"/>
+        <w:t xml:space="preserve"> sur le projet :</w:t>
+      </w:r>
+    </w:p>
+    <w:p/>
+    <w:p>
+      <w:pPr>
+        <w:pStyle w:val="PargrafodaLista"/>
         <w:numPr>
           <w:ilvl w:val="0"/>
-          <w:numId w:val="18"/>
+          <w:numId w:val="34"/>
         </w:numPr>
-        <w:rPr>
-          <w:i w:val="0"/>
-        </w:rPr>
-      </w:pPr>
-      <w:r>
-        <w:t>D</w:t>
-      </w:r>
-      <w:r>
-        <w:t>écoupage modulaire</w:t>
-      </w:r>
-    </w:p>
-    <w:p>
-      <w:pPr>
-        <w:pStyle w:val="Help"/>
+      </w:pPr>
+      <w:r>
+        <w:t>Implanter un système pour garder et afficher les scores</w:t>
+      </w:r>
+      <w:r>
+        <w:t>.</w:t>
+      </w:r>
+    </w:p>
+    <w:p>
+      <w:pPr>
+        <w:pStyle w:val="PargrafodaLista"/>
         <w:numPr>
           <w:ilvl w:val="0"/>
-          <w:numId w:val="18"/>
+          <w:numId w:val="34"/>
         </w:numPr>
-        <w:rPr>
-          <w:i w:val="0"/>
-        </w:rPr>
-      </w:pPr>
-      <w:r>
-        <w:t>E</w:t>
-      </w:r>
-      <w:r>
-        <w:t>ntrées-sorties</w:t>
-      </w:r>
-    </w:p>
-    <w:p>
-      <w:pPr>
-        <w:pStyle w:val="Help"/>
+      </w:pPr>
+      <w:r>
+        <w:t>Faire une IA pour faire des duels 1v1.</w:t>
+      </w:r>
+    </w:p>
+    <w:p>
+      <w:pPr>
+        <w:pStyle w:val="PargrafodaLista"/>
         <w:numPr>
           <w:ilvl w:val="0"/>
-          <w:numId w:val="18"/>
+          <w:numId w:val="34"/>
         </w:numPr>
-        <w:rPr>
-          <w:i w:val="0"/>
-        </w:rPr>
-      </w:pPr>
-      <w:r>
-        <w:t>P</w:t>
-      </w:r>
-      <w:r>
-        <w:t>seudo-code</w:t>
-      </w:r>
-      <w:r>
-        <w:t xml:space="preserve"> ou organigramme</w:t>
-      </w:r>
+      </w:pPr>
+      <w:r>
+        <w:t>Faire une grille aléatoire.</w:t>
+      </w:r>
+    </w:p>
+    <w:p>
+      <w:pPr>
+        <w:ind w:left="432"/>
+      </w:pPr>
       <w:r>
         <w:t xml:space="preserve"> </w:t>
       </w:r>
-      <w:r>
-        <w:t>(d’application ou de scripts)</w:t>
-      </w:r>
-      <w:r>
-        <w:t>.</w:t>
-      </w:r>
-    </w:p>
-    <w:p>
-      <w:pPr>
-        <w:pStyle w:val="Help"/>
-        <w:numPr>
-          <w:ilvl w:val="0"/>
-          <w:numId w:val="18"/>
-        </w:numPr>
-        <w:rPr>
-          <w:i w:val="0"/>
-        </w:rPr>
-      </w:pPr>
-      <w:r>
-        <w:t>D</w:t>
-      </w:r>
-      <w:r>
-        <w:t>iagramme de navigation des pages</w:t>
-      </w:r>
-      <w:r>
-        <w:t xml:space="preserve"> (site web)</w:t>
-      </w:r>
-    </w:p>
-    <w:p>
-      <w:pPr>
-        <w:pStyle w:val="Help"/>
-        <w:numPr>
-          <w:ilvl w:val="0"/>
-          <w:numId w:val="18"/>
-        </w:numPr>
-        <w:rPr>
-          <w:i w:val="0"/>
-        </w:rPr>
-      </w:pPr>
-      <w:r>
-        <w:t>Diagramme de séquence</w:t>
-      </w:r>
-    </w:p>
-    <w:p>
-      <w:pPr>
-        <w:pStyle w:val="Help"/>
-        <w:numPr>
-          <w:ilvl w:val="0"/>
-          <w:numId w:val="18"/>
-        </w:numPr>
-        <w:rPr>
-          <w:i w:val="0"/>
-        </w:rPr>
-      </w:pPr>
-      <w:r>
-        <w:t>Diagramme d’état</w:t>
-      </w:r>
-    </w:p>
-    <w:p>
-      <w:pPr>
-        <w:pStyle w:val="Help"/>
-      </w:pPr>
-      <w:r>
-        <w:t xml:space="preserve">NOTE : </w:t>
-      </w:r>
-      <w:r>
-        <w:t>Evitez d’inclure les listings des sources</w:t>
-      </w:r>
-      <w:r>
-        <w:t>, à moins que vous ne désiriez en expliquer une partie vous paraissant</w:t>
-      </w:r>
-      <w:r>
-        <w:t xml:space="preserve"> particulièrement</w:t>
-      </w:r>
-      <w:r>
-        <w:t xml:space="preserve"> importante. Dans ce cas n’incluez que cette partie…</w:t>
-      </w:r>
-    </w:p>
-    <w:p>
-      <w:pPr>
-        <w:pStyle w:val="Ttulo3"/>
-      </w:pPr>
-      <w:bookmarkStart w:id="28" w:name="_Toc2333865"/>
-      <w:bookmarkStart w:id="29" w:name="_Toc5541602"/>
-      <w:r>
-        <w:t>Point 1</w:t>
-      </w:r>
-      <w:bookmarkEnd w:id="28"/>
-      <w:bookmarkEnd w:id="29"/>
-    </w:p>
-    <w:p>
-      <w:pPr>
-        <w:pStyle w:val="Ttulo3"/>
-      </w:pPr>
-      <w:bookmarkStart w:id="30" w:name="_Toc2333866"/>
-      <w:bookmarkStart w:id="31" w:name="_Toc5541603"/>
-      <w:r>
-        <w:t>Point 2</w:t>
-      </w:r>
-      <w:bookmarkEnd w:id="30"/>
-      <w:bookmarkEnd w:id="31"/>
-    </w:p>
-    <w:p>
-      <w:pPr>
-        <w:pStyle w:val="Ttulo3"/>
-      </w:pPr>
-      <w:bookmarkStart w:id="32" w:name="_Toc2333867"/>
-      <w:bookmarkStart w:id="33" w:name="_Toc5541604"/>
-      <w:r>
-        <w:t>Point …</w:t>
-      </w:r>
-      <w:bookmarkEnd w:id="32"/>
-      <w:bookmarkEnd w:id="33"/>
-    </w:p>
-    <w:bookmarkEnd w:id="23"/>
-    <w:bookmarkEnd w:id="24"/>
-    <w:bookmarkEnd w:id="25"/>
-    <w:p>
-      <w:pPr>
-        <w:pStyle w:val="Help"/>
-        <w:rPr>
-          <w:b/>
-          <w:u w:val="single"/>
-        </w:rPr>
-      </w:pPr>
-    </w:p>
-    <w:p>
-      <w:pPr>
-        <w:pStyle w:val="Help"/>
-        <w:rPr>
-          <w:b/>
-        </w:rPr>
-      </w:pPr>
-      <w:r>
-        <w:rPr>
-          <w:b/>
-          <w:u w:val="single"/>
-        </w:rPr>
-        <w:t>Attention</w:t>
-      </w:r>
-      <w:r>
-        <w:rPr>
-          <w:b/>
-          <w:u w:val="single"/>
-        </w:rPr>
-        <w:t xml:space="preserve"> </w:t>
-      </w:r>
-      <w:r>
-        <w:rPr>
-          <w:b/>
-        </w:rPr>
-        <w:t xml:space="preserve">: </w:t>
-      </w:r>
-      <w:r>
-        <w:rPr>
-          <w:b/>
-        </w:rPr>
-        <w:t xml:space="preserve">Tout ce qui précède </w:t>
-      </w:r>
-      <w:r>
-        <w:rPr>
-          <w:b/>
-        </w:rPr>
-        <w:t>doit permettre à une autre personne de maintenir et modifier votre projet sans votre aide !</w:t>
-      </w:r>
-    </w:p>
-    <w:p>
-      <w:pPr>
-        <w:pStyle w:val="Ttulo2"/>
-        <w:rPr>
-          <w:i w:val="0"/>
-          <w:iCs/>
-        </w:rPr>
-      </w:pPr>
-      <w:bookmarkStart w:id="34" w:name="_Toc2333868"/>
-      <w:bookmarkStart w:id="35" w:name="_Toc5541605"/>
-      <w:r>
-        <w:rPr>
-          <w:i w:val="0"/>
-          <w:iCs/>
-        </w:rPr>
-        <w:t>Livraisons</w:t>
-      </w:r>
-      <w:bookmarkEnd w:id="34"/>
-      <w:bookmarkEnd w:id="35"/>
-    </w:p>
-    <w:p>
-      <w:pPr>
-        <w:pStyle w:val="Help"/>
-      </w:pPr>
-      <w:r>
-        <w:t>Identification, date et raison de chaque livraison formelle effectuée au cours du projet.</w:t>
-      </w:r>
     </w:p>
     <w:p>
       <w:pPr>
         <w:pStyle w:val="Ttulo1"/>
-      </w:pPr>
-      <w:bookmarkStart w:id="36" w:name="_Toc2333869"/>
-      <w:bookmarkStart w:id="37" w:name="_Toc25553321"/>
-      <w:bookmarkStart w:id="38" w:name="_Toc71691025"/>
-      <w:bookmarkStart w:id="39" w:name="_Toc5541606"/>
-      <w:r>
-        <w:lastRenderedPageBreak/>
-        <w:t>Tests</w:t>
-      </w:r>
-      <w:bookmarkEnd w:id="36"/>
-      <w:bookmarkEnd w:id="39"/>
-    </w:p>
-    <w:p>
-      <w:pPr>
-        <w:pStyle w:val="Ttulo2"/>
-        <w:rPr>
-          <w:i w:val="0"/>
-          <w:iCs/>
-        </w:rPr>
-      </w:pPr>
-      <w:bookmarkStart w:id="40" w:name="_Toc2333870"/>
-      <w:bookmarkStart w:id="41" w:name="_Toc5541607"/>
-      <w:r>
-        <w:rPr>
-          <w:i w:val="0"/>
-          <w:iCs/>
-        </w:rPr>
-        <w:t>T</w:t>
-      </w:r>
-      <w:r>
-        <w:rPr>
-          <w:i w:val="0"/>
-          <w:iCs/>
-        </w:rPr>
-        <w:t>est</w:t>
-      </w:r>
-      <w:bookmarkEnd w:id="37"/>
-      <w:r>
-        <w:rPr>
-          <w:i w:val="0"/>
-          <w:iCs/>
-        </w:rPr>
-        <w:t>s effectués</w:t>
-      </w:r>
-      <w:bookmarkEnd w:id="38"/>
-      <w:bookmarkEnd w:id="40"/>
-      <w:bookmarkEnd w:id="41"/>
-    </w:p>
-    <w:p>
-      <w:pPr>
-        <w:pStyle w:val="Help"/>
-      </w:pPr>
-      <w:r>
-        <w:t>Tableau de résultat des tests, tels que décrit dans le support de cours ICT-431</w:t>
-      </w:r>
-    </w:p>
-    <w:p>
-      <w:pPr>
-        <w:pStyle w:val="Ttulo2"/>
-        <w:rPr>
-          <w:i w:val="0"/>
-          <w:iCs/>
-        </w:rPr>
-      </w:pPr>
-      <w:bookmarkStart w:id="42" w:name="_Toc25553322"/>
-      <w:bookmarkStart w:id="43" w:name="_Toc71691026"/>
-      <w:bookmarkStart w:id="44" w:name="_Toc2333871"/>
-      <w:bookmarkStart w:id="45" w:name="_Toc5541608"/>
-      <w:r>
-        <w:rPr>
-          <w:i w:val="0"/>
-          <w:iCs/>
-        </w:rPr>
-        <w:t xml:space="preserve">Erreurs </w:t>
-      </w:r>
-      <w:bookmarkEnd w:id="42"/>
-      <w:r>
-        <w:rPr>
-          <w:i w:val="0"/>
-          <w:iCs/>
-        </w:rPr>
-        <w:t>restantes</w:t>
+        <w:tabs>
+          <w:tab w:val="num" w:pos="360"/>
+        </w:tabs>
+      </w:pPr>
+      <w:bookmarkStart w:id="43" w:name="_Toc71703264"/>
+      <w:bookmarkStart w:id="44" w:name="_Toc2333873"/>
+      <w:bookmarkStart w:id="45" w:name="_Toc5541610"/>
+      <w:r>
+        <w:t>A</w:t>
       </w:r>
       <w:bookmarkEnd w:id="43"/>
+      <w:r>
+        <w:t>nnexes</w:t>
+      </w:r>
       <w:bookmarkEnd w:id="44"/>
       <w:bookmarkEnd w:id="45"/>
-      <w:r>
+    </w:p>
+    <w:p>
+      <w:pPr>
+        <w:pStyle w:val="Ttulo2"/>
         <w:rPr>
           <w:i w:val="0"/>
           <w:iCs/>
         </w:rPr>
-        <w:t xml:space="preserve">  </w:t>
-      </w:r>
-    </w:p>
-    <w:p>
-      <w:pPr>
-        <w:pStyle w:val="Help"/>
-      </w:pPr>
-      <w:bookmarkStart w:id="46" w:name="_Toc25553323"/>
-      <w:r>
-        <w:t xml:space="preserve">S'il reste encore des </w:t>
-      </w:r>
-      <w:proofErr w:type="gramStart"/>
-      <w:r>
-        <w:t>erreurs:</w:t>
-      </w:r>
-      <w:proofErr w:type="gramEnd"/>
-      <w:r>
-        <w:t xml:space="preserve"> </w:t>
-      </w:r>
-    </w:p>
-    <w:p>
-      <w:pPr>
-        <w:pStyle w:val="Help"/>
-        <w:numPr>
-          <w:ilvl w:val="0"/>
-          <w:numId w:val="21"/>
-        </w:numPr>
-      </w:pPr>
-      <w:r>
-        <w:t>Description détaillée</w:t>
-      </w:r>
-    </w:p>
-    <w:p>
-      <w:pPr>
-        <w:pStyle w:val="Help"/>
-        <w:numPr>
-          <w:ilvl w:val="0"/>
-          <w:numId w:val="21"/>
-        </w:numPr>
-      </w:pPr>
-      <w:r>
-        <w:t>Conséquences sur l'utilisation du produit</w:t>
+      </w:pPr>
+      <w:bookmarkStart w:id="46" w:name="_Toc71703265"/>
+      <w:bookmarkStart w:id="47" w:name="_Toc2333874"/>
+      <w:bookmarkStart w:id="48" w:name="_Toc5541611"/>
+      <w:r>
+        <w:rPr>
+          <w:i w:val="0"/>
+          <w:iCs/>
+        </w:rPr>
+        <w:t>Sources – Bibliographie</w:t>
       </w:r>
       <w:bookmarkEnd w:id="46"/>
-    </w:p>
-    <w:p>
-      <w:pPr>
-        <w:pStyle w:val="Help"/>
-        <w:numPr>
-          <w:ilvl w:val="0"/>
-          <w:numId w:val="21"/>
-        </w:numPr>
-      </w:pPr>
-      <w:r>
-        <w:t>Actions envisagées ou possibles</w:t>
-      </w:r>
-      <w:bookmarkStart w:id="47" w:name="_GoBack"/>
       <w:bookmarkEnd w:id="47"/>
-    </w:p>
-    <w:p>
-      <w:pPr>
-        <w:pStyle w:val="Ttulo1"/>
-        <w:tabs>
-          <w:tab w:val="num" w:pos="360"/>
-        </w:tabs>
-      </w:pPr>
-      <w:bookmarkStart w:id="48" w:name="_Toc25553328"/>
-      <w:bookmarkStart w:id="49" w:name="_Toc71703263"/>
-      <w:bookmarkStart w:id="50" w:name="_Toc2333872"/>
-      <w:bookmarkStart w:id="51" w:name="_Toc5541609"/>
-      <w:r>
-        <w:t>C</w:t>
-      </w:r>
       <w:bookmarkEnd w:id="48"/>
-      <w:bookmarkEnd w:id="49"/>
-      <w:r>
-        <w:t>onclusions</w:t>
-      </w:r>
-      <w:bookmarkEnd w:id="50"/>
-      <w:bookmarkEnd w:id="51"/>
-    </w:p>
-    <w:p>
-      <w:pPr>
-        <w:pStyle w:val="Help"/>
-      </w:pPr>
-      <w:r>
-        <w:t xml:space="preserve">Développez en tous cas les points </w:t>
-      </w:r>
-      <w:proofErr w:type="gramStart"/>
-      <w:r>
-        <w:t>suivants:</w:t>
-      </w:r>
-      <w:proofErr w:type="gramEnd"/>
-    </w:p>
-    <w:p>
-      <w:pPr>
-        <w:pStyle w:val="Help"/>
-        <w:numPr>
-          <w:ilvl w:val="0"/>
-          <w:numId w:val="25"/>
-        </w:numPr>
-      </w:pPr>
-      <w:r>
-        <w:t>Objectifs atteints / non-atteints</w:t>
-      </w:r>
-    </w:p>
-    <w:p>
-      <w:pPr>
-        <w:pStyle w:val="Help"/>
-        <w:numPr>
-          <w:ilvl w:val="0"/>
-          <w:numId w:val="25"/>
-        </w:numPr>
-      </w:pPr>
-      <w:r>
-        <w:t>Comparaison entre ce qui avait prévu et ce qui s’est passé, en termes de planning et (éventuellement) de budget</w:t>
-      </w:r>
-    </w:p>
-    <w:p>
-      <w:pPr>
-        <w:pStyle w:val="Help"/>
-        <w:numPr>
-          <w:ilvl w:val="0"/>
-          <w:numId w:val="25"/>
-        </w:numPr>
-      </w:pPr>
-      <w:r>
-        <w:t>Points positifs / négatifs</w:t>
-      </w:r>
-    </w:p>
-    <w:p>
-      <w:pPr>
-        <w:pStyle w:val="Help"/>
-        <w:numPr>
-          <w:ilvl w:val="0"/>
-          <w:numId w:val="25"/>
-        </w:numPr>
-      </w:pPr>
-      <w:r>
-        <w:t>Difficultés particulières</w:t>
-      </w:r>
-    </w:p>
-    <w:p>
-      <w:pPr>
-        <w:pStyle w:val="Help"/>
-        <w:numPr>
-          <w:ilvl w:val="0"/>
-          <w:numId w:val="25"/>
-        </w:numPr>
-      </w:pPr>
-      <w:r>
-        <w:t>Suites possibles pour le projet (évolutions &amp; améliorations)</w:t>
-      </w:r>
-    </w:p>
-    <w:p>
-      <w:pPr>
-        <w:pStyle w:val="Ttulo1"/>
-        <w:tabs>
-          <w:tab w:val="num" w:pos="360"/>
-        </w:tabs>
-      </w:pPr>
-      <w:bookmarkStart w:id="52" w:name="_Toc71703264"/>
-      <w:bookmarkStart w:id="53" w:name="_Toc2333873"/>
-      <w:bookmarkStart w:id="54" w:name="_Toc5541610"/>
-      <w:r>
-        <w:t>A</w:t>
-      </w:r>
-      <w:bookmarkEnd w:id="52"/>
-      <w:r>
-        <w:t>nnexes</w:t>
-      </w:r>
-      <w:bookmarkEnd w:id="53"/>
-      <w:bookmarkEnd w:id="54"/>
-    </w:p>
-    <w:p>
-      <w:pPr>
-        <w:pStyle w:val="Ttulo2"/>
-        <w:rPr>
-          <w:i w:val="0"/>
-          <w:iCs/>
-        </w:rPr>
-      </w:pPr>
-      <w:bookmarkStart w:id="55" w:name="_Toc71703265"/>
-      <w:bookmarkStart w:id="56" w:name="_Toc2333874"/>
-      <w:bookmarkStart w:id="57" w:name="_Toc5541611"/>
-      <w:r>
-        <w:rPr>
-          <w:i w:val="0"/>
-          <w:iCs/>
-        </w:rPr>
-        <w:t>Sources – Bibliographie</w:t>
-      </w:r>
-      <w:bookmarkEnd w:id="55"/>
-      <w:bookmarkEnd w:id="56"/>
-      <w:bookmarkEnd w:id="57"/>
     </w:p>
     <w:p/>
     <w:p>
-      <w:hyperlink r:id="rId22" w:history="1">
+      <w:hyperlink r:id="rId26" w:history="1">
         <w:r>
           <w:rPr>
             <w:rStyle w:val="Hiperligao"/>
@@ -4593,10 +5230,10 @@
           <w:iCs/>
         </w:rPr>
       </w:pPr>
-      <w:bookmarkStart w:id="58" w:name="_Toc25553330"/>
-      <w:bookmarkStart w:id="59" w:name="_Toc71703266"/>
-      <w:bookmarkStart w:id="60" w:name="_Toc2333875"/>
-      <w:bookmarkStart w:id="61" w:name="_Toc5541612"/>
+      <w:bookmarkStart w:id="49" w:name="_Toc25553330"/>
+      <w:bookmarkStart w:id="50" w:name="_Toc71703266"/>
+      <w:bookmarkStart w:id="51" w:name="_Toc2333875"/>
+      <w:bookmarkStart w:id="52" w:name="_Toc5541612"/>
       <w:r>
         <w:rPr>
           <w:i w:val="0"/>
@@ -4604,8 +5241,8 @@
         </w:rPr>
         <w:t xml:space="preserve">Journal de bord </w:t>
       </w:r>
-      <w:bookmarkEnd w:id="58"/>
-      <w:bookmarkEnd w:id="59"/>
+      <w:bookmarkEnd w:id="49"/>
+      <w:bookmarkEnd w:id="50"/>
       <w:r>
         <w:rPr>
           <w:i w:val="0"/>
@@ -4613,97 +5250,137 @@
         </w:rPr>
         <w:t>du projet</w:t>
       </w:r>
-      <w:bookmarkEnd w:id="60"/>
-      <w:bookmarkEnd w:id="61"/>
+      <w:bookmarkEnd w:id="51"/>
+      <w:bookmarkEnd w:id="52"/>
     </w:p>
     <w:p/>
-    <w:tbl>
-      <w:tblPr>
-        <w:tblW w:w="8786" w:type="dxa"/>
-        <w:tblInd w:w="534" w:type="dxa"/>
-        <w:tblBorders>
-          <w:top w:val="single" w:sz="4" w:space="0" w:color="auto"/>
-          <w:left w:val="single" w:sz="4" w:space="0" w:color="auto"/>
-          <w:bottom w:val="single" w:sz="4" w:space="0" w:color="auto"/>
-          <w:right w:val="single" w:sz="4" w:space="0" w:color="auto"/>
-          <w:insideH w:val="single" w:sz="4" w:space="0" w:color="auto"/>
-          <w:insideV w:val="single" w:sz="4" w:space="0" w:color="auto"/>
-        </w:tblBorders>
-        <w:tblLook w:val="00A0" w:firstRow="1" w:lastRow="0" w:firstColumn="1" w:lastColumn="0" w:noHBand="0" w:noVBand="0"/>
-      </w:tblPr>
-      <w:tblGrid>
-        <w:gridCol w:w="1134"/>
-        <w:gridCol w:w="7652"/>
-      </w:tblGrid>
-      <w:tr>
-        <w:tc>
-          <w:tcPr>
-            <w:tcW w:w="1134" w:type="dxa"/>
-          </w:tcPr>
-          <w:p>
-            <w:pPr>
-              <w:rPr>
-                <w:b/>
-              </w:rPr>
-            </w:pPr>
-            <w:r>
-              <w:rPr>
-                <w:b/>
-              </w:rPr>
-              <w:t>Date</w:t>
-            </w:r>
-          </w:p>
-        </w:tc>
-        <w:tc>
-          <w:tcPr>
-            <w:tcW w:w="7652" w:type="dxa"/>
-          </w:tcPr>
-          <w:p>
-            <w:pPr>
-              <w:rPr>
-                <w:b/>
-              </w:rPr>
-            </w:pPr>
-            <w:r>
-              <w:rPr>
-                <w:b/>
-              </w:rPr>
-              <w:t>Evénement</w:t>
-            </w:r>
-            <w:r>
-              <w:rPr>
-                <w:b/>
-              </w:rPr>
-              <w:t xml:space="preserve"> </w:t>
-            </w:r>
-          </w:p>
-        </w:tc>
-      </w:tr>
-      <w:tr>
-        <w:tc>
-          <w:tcPr>
-            <w:tcW w:w="1134" w:type="dxa"/>
-          </w:tcPr>
-          <w:p/>
-        </w:tc>
-        <w:tc>
-          <w:tcPr>
-            <w:tcW w:w="7652" w:type="dxa"/>
-          </w:tcPr>
-          <w:p/>
-        </w:tc>
-      </w:tr>
-    </w:tbl>
     <w:p>
       <w:pPr>
         <w:rPr>
           <w:szCs w:val="14"/>
         </w:rPr>
       </w:pPr>
+      <w:r>
+        <w:rPr>
+          <w:noProof/>
+          <w:szCs w:val="14"/>
+        </w:rPr>
+        <w:lastRenderedPageBreak/>
+        <w:drawing>
+          <wp:inline distT="0" distB="0" distL="0" distR="0" wp14:anchorId="0E7932A7" wp14:editId="0FD0575D">
+            <wp:extent cx="5268060" cy="6125430"/>
+            <wp:effectExtent l="0" t="0" r="8890" b="8890"/>
+            <wp:docPr id="16" name="Imagem 16"/>
+            <wp:cNvGraphicFramePr>
+              <a:graphicFrameLocks xmlns:a="http://schemas.openxmlformats.org/drawingml/2006/main" noChangeAspect="1"/>
+            </wp:cNvGraphicFramePr>
+            <a:graphic xmlns:a="http://schemas.openxmlformats.org/drawingml/2006/main">
+              <a:graphicData uri="http://schemas.openxmlformats.org/drawingml/2006/picture">
+                <pic:pic xmlns:pic="http://schemas.openxmlformats.org/drawingml/2006/picture">
+                  <pic:nvPicPr>
+                    <pic:cNvPr id="16" name="Journal de travail.PNG"/>
+                    <pic:cNvPicPr/>
+                  </pic:nvPicPr>
+                  <pic:blipFill>
+                    <a:blip r:embed="rId27">
+                      <a:extLst>
+                        <a:ext uri="{28A0092B-C50C-407E-A947-70E740481C1C}">
+                          <a14:useLocalDpi xmlns:a14="http://schemas.microsoft.com/office/drawing/2010/main" val="0"/>
+                        </a:ext>
+                      </a:extLst>
+                    </a:blip>
+                    <a:stretch>
+                      <a:fillRect/>
+                    </a:stretch>
+                  </pic:blipFill>
+                  <pic:spPr>
+                    <a:xfrm>
+                      <a:off x="0" y="0"/>
+                      <a:ext cx="5268060" cy="6125430"/>
+                    </a:xfrm>
+                    <a:prstGeom prst="rect">
+                      <a:avLst/>
+                    </a:prstGeom>
+                  </pic:spPr>
+                </pic:pic>
+              </a:graphicData>
+            </a:graphic>
+          </wp:inline>
+        </w:drawing>
+      </w:r>
+    </w:p>
+    <w:p>
+      <w:pPr>
+        <w:rPr>
+          <w:szCs w:val="14"/>
+        </w:rPr>
+      </w:pPr>
+    </w:p>
+    <w:p>
+      <w:pPr>
+        <w:rPr>
+          <w:szCs w:val="14"/>
+        </w:rPr>
+      </w:pPr>
+    </w:p>
+    <w:p>
+      <w:pPr>
+        <w:rPr>
+          <w:szCs w:val="14"/>
+        </w:rPr>
+      </w:pPr>
+      <w:r>
+        <w:rPr>
+          <w:noProof/>
+          <w:szCs w:val="14"/>
+        </w:rPr>
+        <w:lastRenderedPageBreak/>
+        <w:drawing>
+          <wp:inline distT="0" distB="0" distL="0" distR="0" wp14:anchorId="361333E6" wp14:editId="37145303">
+            <wp:extent cx="5759450" cy="3998595"/>
+            <wp:effectExtent l="0" t="0" r="0" b="1905"/>
+            <wp:docPr id="17" name="Imagem 17"/>
+            <wp:cNvGraphicFramePr>
+              <a:graphicFrameLocks xmlns:a="http://schemas.openxmlformats.org/drawingml/2006/main" noChangeAspect="1"/>
+            </wp:cNvGraphicFramePr>
+            <a:graphic xmlns:a="http://schemas.openxmlformats.org/drawingml/2006/main">
+              <a:graphicData uri="http://schemas.openxmlformats.org/drawingml/2006/picture">
+                <pic:pic xmlns:pic="http://schemas.openxmlformats.org/drawingml/2006/picture">
+                  <pic:nvPicPr>
+                    <pic:cNvPr id="17" name="Journal de bord.PNG"/>
+                    <pic:cNvPicPr/>
+                  </pic:nvPicPr>
+                  <pic:blipFill>
+                    <a:blip r:embed="rId28">
+                      <a:extLst>
+                        <a:ext uri="{28A0092B-C50C-407E-A947-70E740481C1C}">
+                          <a14:useLocalDpi xmlns:a14="http://schemas.microsoft.com/office/drawing/2010/main" val="0"/>
+                        </a:ext>
+                      </a:extLst>
+                    </a:blip>
+                    <a:stretch>
+                      <a:fillRect/>
+                    </a:stretch>
+                  </pic:blipFill>
+                  <pic:spPr>
+                    <a:xfrm>
+                      <a:off x="0" y="0"/>
+                      <a:ext cx="5759450" cy="3998595"/>
+                    </a:xfrm>
+                    <a:prstGeom prst="rect">
+                      <a:avLst/>
+                    </a:prstGeom>
+                  </pic:spPr>
+                </pic:pic>
+              </a:graphicData>
+            </a:graphic>
+          </wp:inline>
+        </w:drawing>
+      </w:r>
     </w:p>
     <w:sectPr>
-      <w:headerReference w:type="default" r:id="rId23"/>
-      <w:footerReference w:type="default" r:id="rId24"/>
+      <w:headerReference w:type="default" r:id="rId29"/>
+      <w:footerReference w:type="default" r:id="rId30"/>
       <w:pgSz w:w="11906" w:h="16838" w:code="9"/>
       <w:pgMar w:top="1418" w:right="1418" w:bottom="1418" w:left="1418" w:header="720" w:footer="720" w:gutter="0"/>
       <w:cols w:space="720"/>
@@ -4806,6 +5483,9 @@
       <w:t xml:space="preserve"> jour :</w:t>
     </w:r>
     <w:r>
+      <w:t>07/04/2019</w:t>
+    </w:r>
+    <w:r>
       <w:rPr>
         <w:noProof/>
       </w:rPr>
@@ -4827,7 +5507,7 @@
       <w:rPr>
         <w:noProof/>
       </w:rPr>
-      <w:t>05/04/2019 17:57:00</w:t>
+      <w:t>07/04/2019 21:09:00</w:t>
     </w:r>
     <w:r>
       <w:rPr>
@@ -5105,6 +5785,155 @@
     </w:lvl>
   </w:abstractNum>
   <w:abstractNum w:abstractNumId="1" w15:restartNumberingAfterBreak="0">
+    <w:nsid w:val="08D61E62"/>
+    <w:multiLevelType w:val="multilevel"/>
+    <w:tmpl w:val="B27E3C14"/>
+    <w:lvl w:ilvl="0">
+      <w:start w:val="1"/>
+      <w:numFmt w:val="bullet"/>
+      <w:lvlText w:val=""/>
+      <w:lvlJc w:val="left"/>
+      <w:pPr>
+        <w:tabs>
+          <w:tab w:val="num" w:pos="720"/>
+        </w:tabs>
+        <w:ind w:left="720" w:hanging="360"/>
+      </w:pPr>
+      <w:rPr>
+        <w:rFonts w:ascii="Symbol" w:hAnsi="Symbol" w:hint="default"/>
+        <w:sz w:val="20"/>
+      </w:rPr>
+    </w:lvl>
+    <w:lvl w:ilvl="1" w:tentative="1">
+      <w:start w:val="1"/>
+      <w:numFmt w:val="bullet"/>
+      <w:lvlText w:val="o"/>
+      <w:lvlJc w:val="left"/>
+      <w:pPr>
+        <w:tabs>
+          <w:tab w:val="num" w:pos="1440"/>
+        </w:tabs>
+        <w:ind w:left="1440" w:hanging="360"/>
+      </w:pPr>
+      <w:rPr>
+        <w:rFonts w:ascii="Courier New" w:hAnsi="Courier New" w:hint="default"/>
+        <w:sz w:val="20"/>
+      </w:rPr>
+    </w:lvl>
+    <w:lvl w:ilvl="2" w:tentative="1">
+      <w:start w:val="1"/>
+      <w:numFmt w:val="bullet"/>
+      <w:lvlText w:val=""/>
+      <w:lvlJc w:val="left"/>
+      <w:pPr>
+        <w:tabs>
+          <w:tab w:val="num" w:pos="2160"/>
+        </w:tabs>
+        <w:ind w:left="2160" w:hanging="360"/>
+      </w:pPr>
+      <w:rPr>
+        <w:rFonts w:ascii="Wingdings" w:hAnsi="Wingdings" w:hint="default"/>
+        <w:sz w:val="20"/>
+      </w:rPr>
+    </w:lvl>
+    <w:lvl w:ilvl="3" w:tentative="1">
+      <w:start w:val="1"/>
+      <w:numFmt w:val="bullet"/>
+      <w:lvlText w:val=""/>
+      <w:lvlJc w:val="left"/>
+      <w:pPr>
+        <w:tabs>
+          <w:tab w:val="num" w:pos="2880"/>
+        </w:tabs>
+        <w:ind w:left="2880" w:hanging="360"/>
+      </w:pPr>
+      <w:rPr>
+        <w:rFonts w:ascii="Wingdings" w:hAnsi="Wingdings" w:hint="default"/>
+        <w:sz w:val="20"/>
+      </w:rPr>
+    </w:lvl>
+    <w:lvl w:ilvl="4" w:tentative="1">
+      <w:start w:val="1"/>
+      <w:numFmt w:val="bullet"/>
+      <w:lvlText w:val=""/>
+      <w:lvlJc w:val="left"/>
+      <w:pPr>
+        <w:tabs>
+          <w:tab w:val="num" w:pos="3600"/>
+        </w:tabs>
+        <w:ind w:left="3600" w:hanging="360"/>
+      </w:pPr>
+      <w:rPr>
+        <w:rFonts w:ascii="Wingdings" w:hAnsi="Wingdings" w:hint="default"/>
+        <w:sz w:val="20"/>
+      </w:rPr>
+    </w:lvl>
+    <w:lvl w:ilvl="5" w:tentative="1">
+      <w:start w:val="1"/>
+      <w:numFmt w:val="bullet"/>
+      <w:lvlText w:val=""/>
+      <w:lvlJc w:val="left"/>
+      <w:pPr>
+        <w:tabs>
+          <w:tab w:val="num" w:pos="4320"/>
+        </w:tabs>
+        <w:ind w:left="4320" w:hanging="360"/>
+      </w:pPr>
+      <w:rPr>
+        <w:rFonts w:ascii="Wingdings" w:hAnsi="Wingdings" w:hint="default"/>
+        <w:sz w:val="20"/>
+      </w:rPr>
+    </w:lvl>
+    <w:lvl w:ilvl="6" w:tentative="1">
+      <w:start w:val="1"/>
+      <w:numFmt w:val="bullet"/>
+      <w:lvlText w:val=""/>
+      <w:lvlJc w:val="left"/>
+      <w:pPr>
+        <w:tabs>
+          <w:tab w:val="num" w:pos="5040"/>
+        </w:tabs>
+        <w:ind w:left="5040" w:hanging="360"/>
+      </w:pPr>
+      <w:rPr>
+        <w:rFonts w:ascii="Wingdings" w:hAnsi="Wingdings" w:hint="default"/>
+        <w:sz w:val="20"/>
+      </w:rPr>
+    </w:lvl>
+    <w:lvl w:ilvl="7" w:tentative="1">
+      <w:start w:val="1"/>
+      <w:numFmt w:val="bullet"/>
+      <w:lvlText w:val=""/>
+      <w:lvlJc w:val="left"/>
+      <w:pPr>
+        <w:tabs>
+          <w:tab w:val="num" w:pos="5760"/>
+        </w:tabs>
+        <w:ind w:left="5760" w:hanging="360"/>
+      </w:pPr>
+      <w:rPr>
+        <w:rFonts w:ascii="Wingdings" w:hAnsi="Wingdings" w:hint="default"/>
+        <w:sz w:val="20"/>
+      </w:rPr>
+    </w:lvl>
+    <w:lvl w:ilvl="8" w:tentative="1">
+      <w:start w:val="1"/>
+      <w:numFmt w:val="bullet"/>
+      <w:lvlText w:val=""/>
+      <w:lvlJc w:val="left"/>
+      <w:pPr>
+        <w:tabs>
+          <w:tab w:val="num" w:pos="6480"/>
+        </w:tabs>
+        <w:ind w:left="6480" w:hanging="360"/>
+      </w:pPr>
+      <w:rPr>
+        <w:rFonts w:ascii="Wingdings" w:hAnsi="Wingdings" w:hint="default"/>
+        <w:sz w:val="20"/>
+      </w:rPr>
+    </w:lvl>
+  </w:abstractNum>
+  <w:abstractNum w:abstractNumId="2" w15:restartNumberingAfterBreak="0">
     <w:nsid w:val="0A7C7405"/>
     <w:multiLevelType w:val="singleLevel"/>
     <w:tmpl w:val="92869324"/>
@@ -5125,7 +5954,7 @@
       </w:rPr>
     </w:lvl>
   </w:abstractNum>
-  <w:abstractNum w:abstractNumId="2" w15:restartNumberingAfterBreak="0">
+  <w:abstractNum w:abstractNumId="3" w15:restartNumberingAfterBreak="0">
     <w:nsid w:val="0B156879"/>
     <w:multiLevelType w:val="hybridMultilevel"/>
     <w:tmpl w:val="89921976"/>
@@ -5238,7 +6067,7 @@
       </w:rPr>
     </w:lvl>
   </w:abstractNum>
-  <w:abstractNum w:abstractNumId="3" w15:restartNumberingAfterBreak="0">
+  <w:abstractNum w:abstractNumId="4" w15:restartNumberingAfterBreak="0">
     <w:nsid w:val="142D487B"/>
     <w:multiLevelType w:val="hybridMultilevel"/>
     <w:tmpl w:val="B4A6F01A"/>
@@ -5351,7 +6180,7 @@
       </w:rPr>
     </w:lvl>
   </w:abstractNum>
-  <w:abstractNum w:abstractNumId="4" w15:restartNumberingAfterBreak="0">
+  <w:abstractNum w:abstractNumId="5" w15:restartNumberingAfterBreak="0">
     <w:nsid w:val="16794E2B"/>
     <w:multiLevelType w:val="hybridMultilevel"/>
     <w:tmpl w:val="641AD2C2"/>
@@ -5491,7 +6320,156 @@
       </w:rPr>
     </w:lvl>
   </w:abstractNum>
-  <w:abstractNum w:abstractNumId="5" w15:restartNumberingAfterBreak="0">
+  <w:abstractNum w:abstractNumId="6" w15:restartNumberingAfterBreak="0">
+    <w:nsid w:val="1691664F"/>
+    <w:multiLevelType w:val="multilevel"/>
+    <w:tmpl w:val="85D47E76"/>
+    <w:lvl w:ilvl="0">
+      <w:start w:val="1"/>
+      <w:numFmt w:val="bullet"/>
+      <w:lvlText w:val=""/>
+      <w:lvlJc w:val="left"/>
+      <w:pPr>
+        <w:tabs>
+          <w:tab w:val="num" w:pos="720"/>
+        </w:tabs>
+        <w:ind w:left="720" w:hanging="360"/>
+      </w:pPr>
+      <w:rPr>
+        <w:rFonts w:ascii="Symbol" w:hAnsi="Symbol" w:hint="default"/>
+        <w:sz w:val="20"/>
+      </w:rPr>
+    </w:lvl>
+    <w:lvl w:ilvl="1" w:tentative="1">
+      <w:start w:val="1"/>
+      <w:numFmt w:val="bullet"/>
+      <w:lvlText w:val="o"/>
+      <w:lvlJc w:val="left"/>
+      <w:pPr>
+        <w:tabs>
+          <w:tab w:val="num" w:pos="1440"/>
+        </w:tabs>
+        <w:ind w:left="1440" w:hanging="360"/>
+      </w:pPr>
+      <w:rPr>
+        <w:rFonts w:ascii="Courier New" w:hAnsi="Courier New" w:hint="default"/>
+        <w:sz w:val="20"/>
+      </w:rPr>
+    </w:lvl>
+    <w:lvl w:ilvl="2" w:tentative="1">
+      <w:start w:val="1"/>
+      <w:numFmt w:val="bullet"/>
+      <w:lvlText w:val=""/>
+      <w:lvlJc w:val="left"/>
+      <w:pPr>
+        <w:tabs>
+          <w:tab w:val="num" w:pos="2160"/>
+        </w:tabs>
+        <w:ind w:left="2160" w:hanging="360"/>
+      </w:pPr>
+      <w:rPr>
+        <w:rFonts w:ascii="Wingdings" w:hAnsi="Wingdings" w:hint="default"/>
+        <w:sz w:val="20"/>
+      </w:rPr>
+    </w:lvl>
+    <w:lvl w:ilvl="3" w:tentative="1">
+      <w:start w:val="1"/>
+      <w:numFmt w:val="bullet"/>
+      <w:lvlText w:val=""/>
+      <w:lvlJc w:val="left"/>
+      <w:pPr>
+        <w:tabs>
+          <w:tab w:val="num" w:pos="2880"/>
+        </w:tabs>
+        <w:ind w:left="2880" w:hanging="360"/>
+      </w:pPr>
+      <w:rPr>
+        <w:rFonts w:ascii="Wingdings" w:hAnsi="Wingdings" w:hint="default"/>
+        <w:sz w:val="20"/>
+      </w:rPr>
+    </w:lvl>
+    <w:lvl w:ilvl="4" w:tentative="1">
+      <w:start w:val="1"/>
+      <w:numFmt w:val="bullet"/>
+      <w:lvlText w:val=""/>
+      <w:lvlJc w:val="left"/>
+      <w:pPr>
+        <w:tabs>
+          <w:tab w:val="num" w:pos="3600"/>
+        </w:tabs>
+        <w:ind w:left="3600" w:hanging="360"/>
+      </w:pPr>
+      <w:rPr>
+        <w:rFonts w:ascii="Wingdings" w:hAnsi="Wingdings" w:hint="default"/>
+        <w:sz w:val="20"/>
+      </w:rPr>
+    </w:lvl>
+    <w:lvl w:ilvl="5" w:tentative="1">
+      <w:start w:val="1"/>
+      <w:numFmt w:val="bullet"/>
+      <w:lvlText w:val=""/>
+      <w:lvlJc w:val="left"/>
+      <w:pPr>
+        <w:tabs>
+          <w:tab w:val="num" w:pos="4320"/>
+        </w:tabs>
+        <w:ind w:left="4320" w:hanging="360"/>
+      </w:pPr>
+      <w:rPr>
+        <w:rFonts w:ascii="Wingdings" w:hAnsi="Wingdings" w:hint="default"/>
+        <w:sz w:val="20"/>
+      </w:rPr>
+    </w:lvl>
+    <w:lvl w:ilvl="6" w:tentative="1">
+      <w:start w:val="1"/>
+      <w:numFmt w:val="bullet"/>
+      <w:lvlText w:val=""/>
+      <w:lvlJc w:val="left"/>
+      <w:pPr>
+        <w:tabs>
+          <w:tab w:val="num" w:pos="5040"/>
+        </w:tabs>
+        <w:ind w:left="5040" w:hanging="360"/>
+      </w:pPr>
+      <w:rPr>
+        <w:rFonts w:ascii="Wingdings" w:hAnsi="Wingdings" w:hint="default"/>
+        <w:sz w:val="20"/>
+      </w:rPr>
+    </w:lvl>
+    <w:lvl w:ilvl="7" w:tentative="1">
+      <w:start w:val="1"/>
+      <w:numFmt w:val="bullet"/>
+      <w:lvlText w:val=""/>
+      <w:lvlJc w:val="left"/>
+      <w:pPr>
+        <w:tabs>
+          <w:tab w:val="num" w:pos="5760"/>
+        </w:tabs>
+        <w:ind w:left="5760" w:hanging="360"/>
+      </w:pPr>
+      <w:rPr>
+        <w:rFonts w:ascii="Wingdings" w:hAnsi="Wingdings" w:hint="default"/>
+        <w:sz w:val="20"/>
+      </w:rPr>
+    </w:lvl>
+    <w:lvl w:ilvl="8" w:tentative="1">
+      <w:start w:val="1"/>
+      <w:numFmt w:val="bullet"/>
+      <w:lvlText w:val=""/>
+      <w:lvlJc w:val="left"/>
+      <w:pPr>
+        <w:tabs>
+          <w:tab w:val="num" w:pos="6480"/>
+        </w:tabs>
+        <w:ind w:left="6480" w:hanging="360"/>
+      </w:pPr>
+      <w:rPr>
+        <w:rFonts w:ascii="Wingdings" w:hAnsi="Wingdings" w:hint="default"/>
+        <w:sz w:val="20"/>
+      </w:rPr>
+    </w:lvl>
+  </w:abstractNum>
+  <w:abstractNum w:abstractNumId="7" w15:restartNumberingAfterBreak="0">
     <w:nsid w:val="16FA3394"/>
     <w:multiLevelType w:val="hybridMultilevel"/>
     <w:tmpl w:val="E51AB440"/>
@@ -5604,7 +6582,7 @@
       </w:rPr>
     </w:lvl>
   </w:abstractNum>
-  <w:abstractNum w:abstractNumId="6" w15:restartNumberingAfterBreak="0">
+  <w:abstractNum w:abstractNumId="8" w15:restartNumberingAfterBreak="0">
     <w:nsid w:val="1719437E"/>
     <w:multiLevelType w:val="hybridMultilevel"/>
     <w:tmpl w:val="F1C8504E"/>
@@ -5717,7 +6695,7 @@
       </w:rPr>
     </w:lvl>
   </w:abstractNum>
-  <w:abstractNum w:abstractNumId="7" w15:restartNumberingAfterBreak="0">
+  <w:abstractNum w:abstractNumId="9" w15:restartNumberingAfterBreak="0">
     <w:nsid w:val="19FF01AE"/>
     <w:multiLevelType w:val="hybridMultilevel"/>
     <w:tmpl w:val="EC6A3956"/>
@@ -5857,7 +6835,7 @@
       </w:rPr>
     </w:lvl>
   </w:abstractNum>
-  <w:abstractNum w:abstractNumId="8" w15:restartNumberingAfterBreak="0">
+  <w:abstractNum w:abstractNumId="10" w15:restartNumberingAfterBreak="0">
     <w:nsid w:val="27A404D8"/>
     <w:multiLevelType w:val="hybridMultilevel"/>
     <w:tmpl w:val="E4483B56"/>
@@ -5997,7 +6975,7 @@
       </w:rPr>
     </w:lvl>
   </w:abstractNum>
-  <w:abstractNum w:abstractNumId="9" w15:restartNumberingAfterBreak="0">
+  <w:abstractNum w:abstractNumId="11" w15:restartNumberingAfterBreak="0">
     <w:nsid w:val="29960EA8"/>
     <w:multiLevelType w:val="hybridMultilevel"/>
     <w:tmpl w:val="D8548DD4"/>
@@ -6110,7 +7088,7 @@
       </w:rPr>
     </w:lvl>
   </w:abstractNum>
-  <w:abstractNum w:abstractNumId="10" w15:restartNumberingAfterBreak="0">
+  <w:abstractNum w:abstractNumId="12" w15:restartNumberingAfterBreak="0">
     <w:nsid w:val="2E23300B"/>
     <w:multiLevelType w:val="hybridMultilevel"/>
     <w:tmpl w:val="970ADF2C"/>
@@ -6223,7 +7201,120 @@
       </w:rPr>
     </w:lvl>
   </w:abstractNum>
-  <w:abstractNum w:abstractNumId="11" w15:restartNumberingAfterBreak="0">
+  <w:abstractNum w:abstractNumId="13" w15:restartNumberingAfterBreak="0">
+    <w:nsid w:val="31176C31"/>
+    <w:multiLevelType w:val="hybridMultilevel"/>
+    <w:tmpl w:val="A9C42FA0"/>
+    <w:lvl w:ilvl="0" w:tplc="100C0001">
+      <w:start w:val="1"/>
+      <w:numFmt w:val="bullet"/>
+      <w:lvlText w:val=""/>
+      <w:lvlJc w:val="left"/>
+      <w:pPr>
+        <w:ind w:left="1428" w:hanging="360"/>
+      </w:pPr>
+      <w:rPr>
+        <w:rFonts w:ascii="Symbol" w:hAnsi="Symbol" w:hint="default"/>
+      </w:rPr>
+    </w:lvl>
+    <w:lvl w:ilvl="1" w:tplc="100C0003" w:tentative="1">
+      <w:start w:val="1"/>
+      <w:numFmt w:val="bullet"/>
+      <w:lvlText w:val="o"/>
+      <w:lvlJc w:val="left"/>
+      <w:pPr>
+        <w:ind w:left="2148" w:hanging="360"/>
+      </w:pPr>
+      <w:rPr>
+        <w:rFonts w:ascii="Courier New" w:hAnsi="Courier New" w:cs="Courier New" w:hint="default"/>
+      </w:rPr>
+    </w:lvl>
+    <w:lvl w:ilvl="2" w:tplc="100C0005" w:tentative="1">
+      <w:start w:val="1"/>
+      <w:numFmt w:val="bullet"/>
+      <w:lvlText w:val=""/>
+      <w:lvlJc w:val="left"/>
+      <w:pPr>
+        <w:ind w:left="2868" w:hanging="360"/>
+      </w:pPr>
+      <w:rPr>
+        <w:rFonts w:ascii="Wingdings" w:hAnsi="Wingdings" w:hint="default"/>
+      </w:rPr>
+    </w:lvl>
+    <w:lvl w:ilvl="3" w:tplc="100C0001" w:tentative="1">
+      <w:start w:val="1"/>
+      <w:numFmt w:val="bullet"/>
+      <w:lvlText w:val=""/>
+      <w:lvlJc w:val="left"/>
+      <w:pPr>
+        <w:ind w:left="3588" w:hanging="360"/>
+      </w:pPr>
+      <w:rPr>
+        <w:rFonts w:ascii="Symbol" w:hAnsi="Symbol" w:hint="default"/>
+      </w:rPr>
+    </w:lvl>
+    <w:lvl w:ilvl="4" w:tplc="100C0003" w:tentative="1">
+      <w:start w:val="1"/>
+      <w:numFmt w:val="bullet"/>
+      <w:lvlText w:val="o"/>
+      <w:lvlJc w:val="left"/>
+      <w:pPr>
+        <w:ind w:left="4308" w:hanging="360"/>
+      </w:pPr>
+      <w:rPr>
+        <w:rFonts w:ascii="Courier New" w:hAnsi="Courier New" w:cs="Courier New" w:hint="default"/>
+      </w:rPr>
+    </w:lvl>
+    <w:lvl w:ilvl="5" w:tplc="100C0005" w:tentative="1">
+      <w:start w:val="1"/>
+      <w:numFmt w:val="bullet"/>
+      <w:lvlText w:val=""/>
+      <w:lvlJc w:val="left"/>
+      <w:pPr>
+        <w:ind w:left="5028" w:hanging="360"/>
+      </w:pPr>
+      <w:rPr>
+        <w:rFonts w:ascii="Wingdings" w:hAnsi="Wingdings" w:hint="default"/>
+      </w:rPr>
+    </w:lvl>
+    <w:lvl w:ilvl="6" w:tplc="100C0001" w:tentative="1">
+      <w:start w:val="1"/>
+      <w:numFmt w:val="bullet"/>
+      <w:lvlText w:val=""/>
+      <w:lvlJc w:val="left"/>
+      <w:pPr>
+        <w:ind w:left="5748" w:hanging="360"/>
+      </w:pPr>
+      <w:rPr>
+        <w:rFonts w:ascii="Symbol" w:hAnsi="Symbol" w:hint="default"/>
+      </w:rPr>
+    </w:lvl>
+    <w:lvl w:ilvl="7" w:tplc="100C0003" w:tentative="1">
+      <w:start w:val="1"/>
+      <w:numFmt w:val="bullet"/>
+      <w:lvlText w:val="o"/>
+      <w:lvlJc w:val="left"/>
+      <w:pPr>
+        <w:ind w:left="6468" w:hanging="360"/>
+      </w:pPr>
+      <w:rPr>
+        <w:rFonts w:ascii="Courier New" w:hAnsi="Courier New" w:cs="Courier New" w:hint="default"/>
+      </w:rPr>
+    </w:lvl>
+    <w:lvl w:ilvl="8" w:tplc="100C0005" w:tentative="1">
+      <w:start w:val="1"/>
+      <w:numFmt w:val="bullet"/>
+      <w:lvlText w:val=""/>
+      <w:lvlJc w:val="left"/>
+      <w:pPr>
+        <w:ind w:left="7188" w:hanging="360"/>
+      </w:pPr>
+      <w:rPr>
+        <w:rFonts w:ascii="Wingdings" w:hAnsi="Wingdings" w:hint="default"/>
+      </w:rPr>
+    </w:lvl>
+  </w:abstractNum>
+  <w:abstractNum w:abstractNumId="14" w15:restartNumberingAfterBreak="0">
     <w:nsid w:val="352C2A44"/>
     <w:multiLevelType w:val="hybridMultilevel"/>
     <w:tmpl w:val="4F56EF2A"/>
@@ -6336,7 +7427,120 @@
       </w:rPr>
     </w:lvl>
   </w:abstractNum>
-  <w:abstractNum w:abstractNumId="12" w15:restartNumberingAfterBreak="0">
+  <w:abstractNum w:abstractNumId="15" w15:restartNumberingAfterBreak="0">
+    <w:nsid w:val="38F37419"/>
+    <w:multiLevelType w:val="hybridMultilevel"/>
+    <w:tmpl w:val="4A481498"/>
+    <w:lvl w:ilvl="0" w:tplc="100C0001">
+      <w:start w:val="1"/>
+      <w:numFmt w:val="bullet"/>
+      <w:lvlText w:val=""/>
+      <w:lvlJc w:val="left"/>
+      <w:pPr>
+        <w:ind w:left="1152" w:hanging="360"/>
+      </w:pPr>
+      <w:rPr>
+        <w:rFonts w:ascii="Symbol" w:hAnsi="Symbol" w:hint="default"/>
+      </w:rPr>
+    </w:lvl>
+    <w:lvl w:ilvl="1" w:tplc="100C0003" w:tentative="1">
+      <w:start w:val="1"/>
+      <w:numFmt w:val="bullet"/>
+      <w:lvlText w:val="o"/>
+      <w:lvlJc w:val="left"/>
+      <w:pPr>
+        <w:ind w:left="1872" w:hanging="360"/>
+      </w:pPr>
+      <w:rPr>
+        <w:rFonts w:ascii="Courier New" w:hAnsi="Courier New" w:cs="Courier New" w:hint="default"/>
+      </w:rPr>
+    </w:lvl>
+    <w:lvl w:ilvl="2" w:tplc="100C0005" w:tentative="1">
+      <w:start w:val="1"/>
+      <w:numFmt w:val="bullet"/>
+      <w:lvlText w:val=""/>
+      <w:lvlJc w:val="left"/>
+      <w:pPr>
+        <w:ind w:left="2592" w:hanging="360"/>
+      </w:pPr>
+      <w:rPr>
+        <w:rFonts w:ascii="Wingdings" w:hAnsi="Wingdings" w:hint="default"/>
+      </w:rPr>
+    </w:lvl>
+    <w:lvl w:ilvl="3" w:tplc="100C0001" w:tentative="1">
+      <w:start w:val="1"/>
+      <w:numFmt w:val="bullet"/>
+      <w:lvlText w:val=""/>
+      <w:lvlJc w:val="left"/>
+      <w:pPr>
+        <w:ind w:left="3312" w:hanging="360"/>
+      </w:pPr>
+      <w:rPr>
+        <w:rFonts w:ascii="Symbol" w:hAnsi="Symbol" w:hint="default"/>
+      </w:rPr>
+    </w:lvl>
+    <w:lvl w:ilvl="4" w:tplc="100C0003" w:tentative="1">
+      <w:start w:val="1"/>
+      <w:numFmt w:val="bullet"/>
+      <w:lvlText w:val="o"/>
+      <w:lvlJc w:val="left"/>
+      <w:pPr>
+        <w:ind w:left="4032" w:hanging="360"/>
+      </w:pPr>
+      <w:rPr>
+        <w:rFonts w:ascii="Courier New" w:hAnsi="Courier New" w:cs="Courier New" w:hint="default"/>
+      </w:rPr>
+    </w:lvl>
+    <w:lvl w:ilvl="5" w:tplc="100C0005" w:tentative="1">
+      <w:start w:val="1"/>
+      <w:numFmt w:val="bullet"/>
+      <w:lvlText w:val=""/>
+      <w:lvlJc w:val="left"/>
+      <w:pPr>
+        <w:ind w:left="4752" w:hanging="360"/>
+      </w:pPr>
+      <w:rPr>
+        <w:rFonts w:ascii="Wingdings" w:hAnsi="Wingdings" w:hint="default"/>
+      </w:rPr>
+    </w:lvl>
+    <w:lvl w:ilvl="6" w:tplc="100C0001" w:tentative="1">
+      <w:start w:val="1"/>
+      <w:numFmt w:val="bullet"/>
+      <w:lvlText w:val=""/>
+      <w:lvlJc w:val="left"/>
+      <w:pPr>
+        <w:ind w:left="5472" w:hanging="360"/>
+      </w:pPr>
+      <w:rPr>
+        <w:rFonts w:ascii="Symbol" w:hAnsi="Symbol" w:hint="default"/>
+      </w:rPr>
+    </w:lvl>
+    <w:lvl w:ilvl="7" w:tplc="100C0003" w:tentative="1">
+      <w:start w:val="1"/>
+      <w:numFmt w:val="bullet"/>
+      <w:lvlText w:val="o"/>
+      <w:lvlJc w:val="left"/>
+      <w:pPr>
+        <w:ind w:left="6192" w:hanging="360"/>
+      </w:pPr>
+      <w:rPr>
+        <w:rFonts w:ascii="Courier New" w:hAnsi="Courier New" w:cs="Courier New" w:hint="default"/>
+      </w:rPr>
+    </w:lvl>
+    <w:lvl w:ilvl="8" w:tplc="100C0005" w:tentative="1">
+      <w:start w:val="1"/>
+      <w:numFmt w:val="bullet"/>
+      <w:lvlText w:val=""/>
+      <w:lvlJc w:val="left"/>
+      <w:pPr>
+        <w:ind w:left="6912" w:hanging="360"/>
+      </w:pPr>
+      <w:rPr>
+        <w:rFonts w:ascii="Wingdings" w:hAnsi="Wingdings" w:hint="default"/>
+      </w:rPr>
+    </w:lvl>
+  </w:abstractNum>
+  <w:abstractNum w:abstractNumId="16" w15:restartNumberingAfterBreak="0">
     <w:nsid w:val="408C02FF"/>
     <w:multiLevelType w:val="hybridMultilevel"/>
     <w:tmpl w:val="1C925AC4"/>
@@ -6473,7 +7677,7 @@
       </w:rPr>
     </w:lvl>
   </w:abstractNum>
-  <w:abstractNum w:abstractNumId="13" w15:restartNumberingAfterBreak="0">
+  <w:abstractNum w:abstractNumId="17" w15:restartNumberingAfterBreak="0">
     <w:nsid w:val="42F31DAB"/>
     <w:multiLevelType w:val="hybridMultilevel"/>
     <w:tmpl w:val="A46C5D1C"/>
@@ -6613,7 +7817,7 @@
       </w:rPr>
     </w:lvl>
   </w:abstractNum>
-  <w:abstractNum w:abstractNumId="14" w15:restartNumberingAfterBreak="0">
+  <w:abstractNum w:abstractNumId="18" w15:restartNumberingAfterBreak="0">
     <w:nsid w:val="45EB0AAE"/>
     <w:multiLevelType w:val="multilevel"/>
     <w:tmpl w:val="3E0A631E"/>
@@ -6726,7 +7930,7 @@
       </w:pPr>
     </w:lvl>
   </w:abstractNum>
-  <w:abstractNum w:abstractNumId="15" w15:restartNumberingAfterBreak="0">
+  <w:abstractNum w:abstractNumId="19" w15:restartNumberingAfterBreak="0">
     <w:nsid w:val="4FF51F81"/>
     <w:multiLevelType w:val="hybridMultilevel"/>
     <w:tmpl w:val="B4BACFDE"/>
@@ -6839,7 +8043,7 @@
       </w:rPr>
     </w:lvl>
   </w:abstractNum>
-  <w:abstractNum w:abstractNumId="16" w15:restartNumberingAfterBreak="0">
+  <w:abstractNum w:abstractNumId="20" w15:restartNumberingAfterBreak="0">
     <w:nsid w:val="5082572C"/>
     <w:multiLevelType w:val="hybridMultilevel"/>
     <w:tmpl w:val="ED4ACFA4"/>
@@ -6979,7 +8183,7 @@
       </w:rPr>
     </w:lvl>
   </w:abstractNum>
-  <w:abstractNum w:abstractNumId="17" w15:restartNumberingAfterBreak="0">
+  <w:abstractNum w:abstractNumId="21" w15:restartNumberingAfterBreak="0">
     <w:nsid w:val="52B247CA"/>
     <w:multiLevelType w:val="hybridMultilevel"/>
     <w:tmpl w:val="B7D4D45A"/>
@@ -7119,7 +8323,7 @@
       </w:rPr>
     </w:lvl>
   </w:abstractNum>
-  <w:abstractNum w:abstractNumId="18" w15:restartNumberingAfterBreak="0">
+  <w:abstractNum w:abstractNumId="22" w15:restartNumberingAfterBreak="0">
     <w:nsid w:val="56A255C1"/>
     <w:multiLevelType w:val="hybridMultilevel"/>
     <w:tmpl w:val="338CCFB2"/>
@@ -7232,7 +8436,7 @@
       </w:rPr>
     </w:lvl>
   </w:abstractNum>
-  <w:abstractNum w:abstractNumId="19" w15:restartNumberingAfterBreak="0">
+  <w:abstractNum w:abstractNumId="23" w15:restartNumberingAfterBreak="0">
     <w:nsid w:val="594C1361"/>
     <w:multiLevelType w:val="hybridMultilevel"/>
     <w:tmpl w:val="5C243628"/>
@@ -7372,7 +8576,7 @@
       </w:rPr>
     </w:lvl>
   </w:abstractNum>
-  <w:abstractNum w:abstractNumId="20" w15:restartNumberingAfterBreak="0">
+  <w:abstractNum w:abstractNumId="24" w15:restartNumberingAfterBreak="0">
     <w:nsid w:val="5B0F0972"/>
     <w:multiLevelType w:val="hybridMultilevel"/>
     <w:tmpl w:val="39D06EC6"/>
@@ -7485,7 +8689,7 @@
       </w:rPr>
     </w:lvl>
   </w:abstractNum>
-  <w:abstractNum w:abstractNumId="21" w15:restartNumberingAfterBreak="0">
+  <w:abstractNum w:abstractNumId="25" w15:restartNumberingAfterBreak="0">
     <w:nsid w:val="5E4B2431"/>
     <w:multiLevelType w:val="hybridMultilevel"/>
     <w:tmpl w:val="4550A29E"/>
@@ -7598,7 +8802,120 @@
       </w:rPr>
     </w:lvl>
   </w:abstractNum>
-  <w:abstractNum w:abstractNumId="22" w15:restartNumberingAfterBreak="0">
+  <w:abstractNum w:abstractNumId="26" w15:restartNumberingAfterBreak="0">
+    <w:nsid w:val="6B8D3B89"/>
+    <w:multiLevelType w:val="hybridMultilevel"/>
+    <w:tmpl w:val="8F42428A"/>
+    <w:lvl w:ilvl="0" w:tplc="100C0001">
+      <w:start w:val="1"/>
+      <w:numFmt w:val="bullet"/>
+      <w:lvlText w:val=""/>
+      <w:lvlJc w:val="left"/>
+      <w:pPr>
+        <w:ind w:left="1080" w:hanging="360"/>
+      </w:pPr>
+      <w:rPr>
+        <w:rFonts w:ascii="Symbol" w:hAnsi="Symbol" w:hint="default"/>
+      </w:rPr>
+    </w:lvl>
+    <w:lvl w:ilvl="1" w:tplc="100C0003" w:tentative="1">
+      <w:start w:val="1"/>
+      <w:numFmt w:val="bullet"/>
+      <w:lvlText w:val="o"/>
+      <w:lvlJc w:val="left"/>
+      <w:pPr>
+        <w:ind w:left="1800" w:hanging="360"/>
+      </w:pPr>
+      <w:rPr>
+        <w:rFonts w:ascii="Courier New" w:hAnsi="Courier New" w:cs="Courier New" w:hint="default"/>
+      </w:rPr>
+    </w:lvl>
+    <w:lvl w:ilvl="2" w:tplc="100C0005" w:tentative="1">
+      <w:start w:val="1"/>
+      <w:numFmt w:val="bullet"/>
+      <w:lvlText w:val=""/>
+      <w:lvlJc w:val="left"/>
+      <w:pPr>
+        <w:ind w:left="2520" w:hanging="360"/>
+      </w:pPr>
+      <w:rPr>
+        <w:rFonts w:ascii="Wingdings" w:hAnsi="Wingdings" w:hint="default"/>
+      </w:rPr>
+    </w:lvl>
+    <w:lvl w:ilvl="3" w:tplc="100C0001" w:tentative="1">
+      <w:start w:val="1"/>
+      <w:numFmt w:val="bullet"/>
+      <w:lvlText w:val=""/>
+      <w:lvlJc w:val="left"/>
+      <w:pPr>
+        <w:ind w:left="3240" w:hanging="360"/>
+      </w:pPr>
+      <w:rPr>
+        <w:rFonts w:ascii="Symbol" w:hAnsi="Symbol" w:hint="default"/>
+      </w:rPr>
+    </w:lvl>
+    <w:lvl w:ilvl="4" w:tplc="100C0003" w:tentative="1">
+      <w:start w:val="1"/>
+      <w:numFmt w:val="bullet"/>
+      <w:lvlText w:val="o"/>
+      <w:lvlJc w:val="left"/>
+      <w:pPr>
+        <w:ind w:left="3960" w:hanging="360"/>
+      </w:pPr>
+      <w:rPr>
+        <w:rFonts w:ascii="Courier New" w:hAnsi="Courier New" w:cs="Courier New" w:hint="default"/>
+      </w:rPr>
+    </w:lvl>
+    <w:lvl w:ilvl="5" w:tplc="100C0005" w:tentative="1">
+      <w:start w:val="1"/>
+      <w:numFmt w:val="bullet"/>
+      <w:lvlText w:val=""/>
+      <w:lvlJc w:val="left"/>
+      <w:pPr>
+        <w:ind w:left="4680" w:hanging="360"/>
+      </w:pPr>
+      <w:rPr>
+        <w:rFonts w:ascii="Wingdings" w:hAnsi="Wingdings" w:hint="default"/>
+      </w:rPr>
+    </w:lvl>
+    <w:lvl w:ilvl="6" w:tplc="100C0001" w:tentative="1">
+      <w:start w:val="1"/>
+      <w:numFmt w:val="bullet"/>
+      <w:lvlText w:val=""/>
+      <w:lvlJc w:val="left"/>
+      <w:pPr>
+        <w:ind w:left="5400" w:hanging="360"/>
+      </w:pPr>
+      <w:rPr>
+        <w:rFonts w:ascii="Symbol" w:hAnsi="Symbol" w:hint="default"/>
+      </w:rPr>
+    </w:lvl>
+    <w:lvl w:ilvl="7" w:tplc="100C0003" w:tentative="1">
+      <w:start w:val="1"/>
+      <w:numFmt w:val="bullet"/>
+      <w:lvlText w:val="o"/>
+      <w:lvlJc w:val="left"/>
+      <w:pPr>
+        <w:ind w:left="6120" w:hanging="360"/>
+      </w:pPr>
+      <w:rPr>
+        <w:rFonts w:ascii="Courier New" w:hAnsi="Courier New" w:cs="Courier New" w:hint="default"/>
+      </w:rPr>
+    </w:lvl>
+    <w:lvl w:ilvl="8" w:tplc="100C0005" w:tentative="1">
+      <w:start w:val="1"/>
+      <w:numFmt w:val="bullet"/>
+      <w:lvlText w:val=""/>
+      <w:lvlJc w:val="left"/>
+      <w:pPr>
+        <w:ind w:left="6840" w:hanging="360"/>
+      </w:pPr>
+      <w:rPr>
+        <w:rFonts w:ascii="Wingdings" w:hAnsi="Wingdings" w:hint="default"/>
+      </w:rPr>
+    </w:lvl>
+  </w:abstractNum>
+  <w:abstractNum w:abstractNumId="27" w15:restartNumberingAfterBreak="0">
     <w:nsid w:val="71E06583"/>
     <w:multiLevelType w:val="hybridMultilevel"/>
     <w:tmpl w:val="26C81FCE"/>
@@ -7738,7 +9055,7 @@
       </w:rPr>
     </w:lvl>
   </w:abstractNum>
-  <w:abstractNum w:abstractNumId="23" w15:restartNumberingAfterBreak="0">
+  <w:abstractNum w:abstractNumId="28" w15:restartNumberingAfterBreak="0">
     <w:nsid w:val="75A3529B"/>
     <w:multiLevelType w:val="hybridMultilevel"/>
     <w:tmpl w:val="819EEA64"/>
@@ -7878,7 +9195,7 @@
       </w:rPr>
     </w:lvl>
   </w:abstractNum>
-  <w:abstractNum w:abstractNumId="24" w15:restartNumberingAfterBreak="0">
+  <w:abstractNum w:abstractNumId="29" w15:restartNumberingAfterBreak="0">
     <w:nsid w:val="797979A0"/>
     <w:multiLevelType w:val="hybridMultilevel"/>
     <w:tmpl w:val="7E40D33A"/>
@@ -7991,7 +9308,7 @@
       </w:rPr>
     </w:lvl>
   </w:abstractNum>
-  <w:abstractNum w:abstractNumId="25" w15:restartNumberingAfterBreak="0">
+  <w:abstractNum w:abstractNumId="30" w15:restartNumberingAfterBreak="0">
     <w:nsid w:val="7B193736"/>
     <w:multiLevelType w:val="multilevel"/>
     <w:tmpl w:val="3E0A631E"/>
@@ -8112,7 +9429,7 @@
       </w:pPr>
     </w:lvl>
   </w:abstractNum>
-  <w:abstractNum w:abstractNumId="26" w15:restartNumberingAfterBreak="0">
+  <w:abstractNum w:abstractNumId="31" w15:restartNumberingAfterBreak="0">
     <w:nsid w:val="7D032E42"/>
     <w:multiLevelType w:val="hybridMultilevel"/>
     <w:tmpl w:val="901CE568"/>
@@ -8225,7 +9542,7 @@
       </w:rPr>
     </w:lvl>
   </w:abstractNum>
-  <w:abstractNum w:abstractNumId="27" w15:restartNumberingAfterBreak="0">
+  <w:abstractNum w:abstractNumId="32" w15:restartNumberingAfterBreak="0">
     <w:nsid w:val="7DD245F2"/>
     <w:multiLevelType w:val="hybridMultilevel"/>
     <w:tmpl w:val="3100450C"/>
@@ -8365,7 +9682,7 @@
       </w:rPr>
     </w:lvl>
   </w:abstractNum>
-  <w:abstractNum w:abstractNumId="28" w15:restartNumberingAfterBreak="0">
+  <w:abstractNum w:abstractNumId="33" w15:restartNumberingAfterBreak="0">
     <w:nsid w:val="7DDE7E2F"/>
     <w:multiLevelType w:val="hybridMultilevel"/>
     <w:tmpl w:val="47B69FA2"/>
@@ -8479,91 +9796,106 @@
     </w:lvl>
   </w:abstractNum>
   <w:num w:numId="1">
-    <w:abstractNumId w:val="25"/>
+    <w:abstractNumId w:val="30"/>
   </w:num>
   <w:num w:numId="2">
-    <w:abstractNumId w:val="1"/>
+    <w:abstractNumId w:val="2"/>
   </w:num>
   <w:num w:numId="3">
-    <w:abstractNumId w:val="7"/>
+    <w:abstractNumId w:val="9"/>
   </w:num>
   <w:num w:numId="4">
+    <w:abstractNumId w:val="28"/>
+  </w:num>
+  <w:num w:numId="5">
+    <w:abstractNumId w:val="21"/>
+  </w:num>
+  <w:num w:numId="6">
+    <w:abstractNumId w:val="10"/>
+  </w:num>
+  <w:num w:numId="7">
     <w:abstractNumId w:val="23"/>
   </w:num>
-  <w:num w:numId="5">
+  <w:num w:numId="8">
+    <w:abstractNumId w:val="32"/>
+  </w:num>
+  <w:num w:numId="9">
+    <w:abstractNumId w:val="5"/>
+  </w:num>
+  <w:num w:numId="10">
+    <w:abstractNumId w:val="16"/>
+  </w:num>
+  <w:num w:numId="11">
+    <w:abstractNumId w:val="20"/>
+  </w:num>
+  <w:num w:numId="12">
     <w:abstractNumId w:val="17"/>
   </w:num>
-  <w:num w:numId="6">
-    <w:abstractNumId w:val="8"/>
-  </w:num>
-  <w:num w:numId="7">
-    <w:abstractNumId w:val="19"/>
-  </w:num>
-  <w:num w:numId="8">
+  <w:num w:numId="13">
     <w:abstractNumId w:val="27"/>
-  </w:num>
-  <w:num w:numId="9">
-    <w:abstractNumId w:val="4"/>
-  </w:num>
-  <w:num w:numId="10">
-    <w:abstractNumId w:val="12"/>
-  </w:num>
-  <w:num w:numId="11">
-    <w:abstractNumId w:val="16"/>
-  </w:num>
-  <w:num w:numId="12">
-    <w:abstractNumId w:val="13"/>
-  </w:num>
-  <w:num w:numId="13">
-    <w:abstractNumId w:val="22"/>
   </w:num>
   <w:num w:numId="14">
     <w:abstractNumId w:val="0"/>
   </w:num>
   <w:num w:numId="15">
-    <w:abstractNumId w:val="2"/>
+    <w:abstractNumId w:val="3"/>
   </w:num>
   <w:num w:numId="16">
+    <w:abstractNumId w:val="14"/>
+  </w:num>
+  <w:num w:numId="17">
+    <w:abstractNumId w:val="7"/>
+  </w:num>
+  <w:num w:numId="18">
+    <w:abstractNumId w:val="31"/>
+  </w:num>
+  <w:num w:numId="19">
+    <w:abstractNumId w:val="25"/>
+  </w:num>
+  <w:num w:numId="20">
+    <w:abstractNumId w:val="33"/>
+  </w:num>
+  <w:num w:numId="21">
+    <w:abstractNumId w:val="22"/>
+  </w:num>
+  <w:num w:numId="22">
+    <w:abstractNumId w:val="29"/>
+  </w:num>
+  <w:num w:numId="23">
+    <w:abstractNumId w:val="12"/>
+  </w:num>
+  <w:num w:numId="24">
+    <w:abstractNumId w:val="19"/>
+  </w:num>
+  <w:num w:numId="25">
+    <w:abstractNumId w:val="4"/>
+  </w:num>
+  <w:num w:numId="26">
+    <w:abstractNumId w:val="18"/>
+  </w:num>
+  <w:num w:numId="27">
     <w:abstractNumId w:val="11"/>
   </w:num>
-  <w:num w:numId="17">
-    <w:abstractNumId w:val="5"/>
+  <w:num w:numId="28">
+    <w:abstractNumId w:val="24"/>
   </w:num>
-  <w:num w:numId="18">
+  <w:num w:numId="29">
+    <w:abstractNumId w:val="8"/>
+  </w:num>
+  <w:num w:numId="30">
+    <w:abstractNumId w:val="1"/>
+  </w:num>
+  <w:num w:numId="31">
+    <w:abstractNumId w:val="6"/>
+  </w:num>
+  <w:num w:numId="32">
     <w:abstractNumId w:val="26"/>
   </w:num>
-  <w:num w:numId="19">
-    <w:abstractNumId w:val="21"/>
+  <w:num w:numId="33">
+    <w:abstractNumId w:val="13"/>
   </w:num>
-  <w:num w:numId="20">
-    <w:abstractNumId w:val="28"/>
-  </w:num>
-  <w:num w:numId="21">
-    <w:abstractNumId w:val="18"/>
-  </w:num>
-  <w:num w:numId="22">
-    <w:abstractNumId w:val="24"/>
-  </w:num>
-  <w:num w:numId="23">
-    <w:abstractNumId w:val="10"/>
-  </w:num>
-  <w:num w:numId="24">
+  <w:num w:numId="34">
     <w:abstractNumId w:val="15"/>
-  </w:num>
-  <w:num w:numId="25">
-    <w:abstractNumId w:val="3"/>
-  </w:num>
-  <w:num w:numId="26">
-    <w:abstractNumId w:val="14"/>
-  </w:num>
-  <w:num w:numId="27">
-    <w:abstractNumId w:val="9"/>
-  </w:num>
-  <w:num w:numId="28">
-    <w:abstractNumId w:val="20"/>
-  </w:num>
-  <w:num w:numId="29">
-    <w:abstractNumId w:val="6"/>
   </w:num>
   <w:numIdMacAtCleanup w:val="13"/>
 </w:numbering>
@@ -8600,6 +9932,7 @@
     <w:lsdException w:name="Hyperlink" w:uiPriority="99"/>
     <w:lsdException w:name="Strong" w:qFormat="1"/>
     <w:lsdException w:name="Emphasis" w:qFormat="1"/>
+    <w:lsdException w:name="Normal (Web)" w:uiPriority="99"/>
     <w:lsdException w:name="HTML Preformatted" w:semiHidden="1" w:unhideWhenUsed="1"/>
     <w:lsdException w:name="Normal Table" w:semiHidden="1" w:unhideWhenUsed="1"/>
     <w:lsdException w:name="No List" w:semiHidden="1" w:unhideWhenUsed="1"/>
@@ -9269,6 +10602,7 @@
   <w:style w:type="paragraph" w:styleId="NormalWeb">
     <w:name w:val="Normal (Web)"/>
     <w:basedOn w:val="Normal"/>
+    <w:uiPriority w:val="99"/>
     <w:pPr>
       <w:spacing w:before="100" w:beforeAutospacing="1" w:after="100" w:afterAutospacing="1"/>
     </w:pPr>
@@ -9420,6 +10754,16 @@
       <w:u w:val="none"/>
       <w:lang w:val="fr-CH" w:eastAsia="fr-CH"/>
     </w:rPr>
+  </w:style>
+  <w:style w:type="paragraph" w:styleId="PargrafodaLista">
+    <w:name w:val="List Paragraph"/>
+    <w:basedOn w:val="Normal"/>
+    <w:uiPriority w:val="72"/>
+    <w:rsid w:val="003E46D0"/>
+    <w:pPr>
+      <w:ind w:left="720"/>
+      <w:contextualSpacing/>
+    </w:pPr>
   </w:style>
 </w:styles>
 </file>
@@ -9690,7 +11034,7 @@
 </file>
 
 <file path=customXml/itemProps1.xml><?xml version="1.0" encoding="utf-8"?>
-<ds:datastoreItem xmlns:ds="http://schemas.openxmlformats.org/officeDocument/2006/customXml" ds:itemID="{49B38B55-69AB-4A6C-8101-FC511720AD4F}">
+<ds:datastoreItem xmlns:ds="http://schemas.openxmlformats.org/officeDocument/2006/customXml" ds:itemID="{4DF6D2BC-4461-45FD-88CE-F716CA213B33}">
   <ds:schemaRefs>
     <ds:schemaRef ds:uri="http://schemas.openxmlformats.org/officeDocument/2006/bibliography"/>
   </ds:schemaRefs>

</xml_diff>